<commit_message>
Finalizando primeira tela de Novo Pedido 1.0 e adicionando tela de Pedidos
</commit_message>
<xml_diff>
--- a/ProjetoRotisserieJavaFX/src/main/resources/Documentação Sistema Rotisserie/RequisitosFuncionais.docx
+++ b/ProjetoRotisserieJavaFX/src/main/resources/Documentação Sistema Rotisserie/RequisitosFuncionais.docx
@@ -257,7 +257,7 @@
               <w:jc w:val="both"/>
             </w:pPr>
             <w:r>
-              <w:t>Tamanho</w:t>
+              <w:t>Descrição</w:t>
             </w:r>
           </w:p>
           <w:p>
@@ -560,6 +560,19 @@
             </w:pPr>
             <w:r>
               <w:t>Observação</w:t>
+            </w:r>
+          </w:p>
+          <w:p>
+            <w:pPr>
+              <w:pStyle w:val="PargrafodaLista"/>
+              <w:numPr>
+                <w:ilvl w:val="0"/>
+                <w:numId w:val="3"/>
+              </w:numPr>
+              <w:jc w:val="both"/>
+            </w:pPr>
+            <w:r>
+              <w:t>Valor por Peso</w:t>
             </w:r>
           </w:p>
         </w:tc>

</xml_diff>

<commit_message>
Criando modelo das telas de marmita, produto, bairro e mensalista
</commit_message>
<xml_diff>
--- a/ProjetoRotisserieJavaFX/src/main/resources/Documentação Sistema Rotisserie/RequisitosFuncionais.docx
+++ b/ProjetoRotisserieJavaFX/src/main/resources/Documentação Sistema Rotisserie/RequisitosFuncionais.docx
@@ -404,10 +404,19 @@
               <w:jc w:val="both"/>
             </w:pPr>
             <w:r>
-              <w:t>O sistema deverá permitir a alteração apenas dos valores dos tipos de marmitas</w:t>
-            </w:r>
-            <w:r>
-              <w:t xml:space="preserve"> e não poderá alterar seu tamanho</w:t>
+              <w:t xml:space="preserve">O sistema deverá permitir a alteração </w:t>
+            </w:r>
+            <w:r>
+              <w:t>da descrição, quantidade de misturas e guarnições e</w:t>
+            </w:r>
+            <w:r>
+              <w:t xml:space="preserve"> dos </w:t>
+            </w:r>
+            <w:r>
+              <w:t>valores das</w:t>
+            </w:r>
+            <w:r>
+              <w:t xml:space="preserve"> marmitas</w:t>
             </w:r>
             <w:r>
               <w:t>.</w:t>
@@ -1011,7 +1020,7 @@
               <w:jc w:val="both"/>
             </w:pPr>
             <w:r>
-              <w:t>Valor da entrega</w:t>
+              <w:t>Valor Pago</w:t>
             </w:r>
           </w:p>
           <w:p>
@@ -1024,7 +1033,7 @@
               <w:jc w:val="both"/>
             </w:pPr>
             <w:r>
-              <w:t>Endereço</w:t>
+              <w:t>Valor da entrega</w:t>
             </w:r>
           </w:p>
           <w:p>
@@ -1037,7 +1046,7 @@
               <w:jc w:val="both"/>
             </w:pPr>
             <w:r>
-              <w:t>Bairro</w:t>
+              <w:t>Vencimento</w:t>
             </w:r>
           </w:p>
           <w:p>
@@ -1050,7 +1059,7 @@
               <w:jc w:val="both"/>
             </w:pPr>
             <w:r>
-              <w:t>Motoboy</w:t>
+              <w:t>Endereço</w:t>
             </w:r>
           </w:p>
           <w:p>
@@ -1063,7 +1072,7 @@
               <w:jc w:val="both"/>
             </w:pPr>
             <w:r>
-              <w:t>Horário do pedido</w:t>
+              <w:t>Bairro</w:t>
             </w:r>
           </w:p>
           <w:p>
@@ -1076,6 +1085,32 @@
               <w:jc w:val="both"/>
             </w:pPr>
             <w:r>
+              <w:t>Motoboy</w:t>
+            </w:r>
+          </w:p>
+          <w:p>
+            <w:pPr>
+              <w:pStyle w:val="PargrafodaLista"/>
+              <w:numPr>
+                <w:ilvl w:val="0"/>
+                <w:numId w:val="2"/>
+              </w:numPr>
+              <w:jc w:val="both"/>
+            </w:pPr>
+            <w:r>
+              <w:t>Horário do pedido</w:t>
+            </w:r>
+          </w:p>
+          <w:p>
+            <w:pPr>
+              <w:pStyle w:val="PargrafodaLista"/>
+              <w:numPr>
+                <w:ilvl w:val="0"/>
+                <w:numId w:val="2"/>
+              </w:numPr>
+              <w:jc w:val="both"/>
+            </w:pPr>
+            <w:r>
               <w:t>Data do Pedido</w:t>
             </w:r>
           </w:p>
@@ -1320,7 +1355,7 @@
               <w:jc w:val="both"/>
             </w:pPr>
             <w:r>
-              <w:t>Motoboy responsável</w:t>
+              <w:t>Tipo</w:t>
             </w:r>
           </w:p>
           <w:p>
@@ -1333,7 +1368,7 @@
               <w:jc w:val="both"/>
             </w:pPr>
             <w:r>
-              <w:t>Tipo</w:t>
+              <w:t>Pagamento</w:t>
             </w:r>
           </w:p>
           <w:p>
@@ -1346,7 +1381,7 @@
               <w:jc w:val="both"/>
             </w:pPr>
             <w:r>
-              <w:t>Pagamento</w:t>
+              <w:t>Vencimento</w:t>
             </w:r>
           </w:p>
           <w:p>
@@ -1359,7 +1394,7 @@
               <w:jc w:val="both"/>
             </w:pPr>
             <w:r>
-              <w:t>Mensalistas</w:t>
+              <w:t>Data(Intervalo de datas)</w:t>
             </w:r>
           </w:p>
           <w:p>
@@ -1372,45 +1407,6 @@
               <w:jc w:val="both"/>
             </w:pPr>
             <w:r>
-              <w:t>Data(Intervalo de datas)</w:t>
-            </w:r>
-          </w:p>
-          <w:p>
-            <w:pPr>
-              <w:pStyle w:val="PargrafodaLista"/>
-              <w:numPr>
-                <w:ilvl w:val="0"/>
-                <w:numId w:val="7"/>
-              </w:numPr>
-              <w:jc w:val="both"/>
-            </w:pPr>
-            <w:r>
-              <w:t>Horário(Intervalo de horários)</w:t>
-            </w:r>
-          </w:p>
-          <w:p>
-            <w:pPr>
-              <w:pStyle w:val="PargrafodaLista"/>
-              <w:numPr>
-                <w:ilvl w:val="0"/>
-                <w:numId w:val="7"/>
-              </w:numPr>
-              <w:jc w:val="both"/>
-            </w:pPr>
-            <w:r>
-              <w:t>Valor</w:t>
-            </w:r>
-          </w:p>
-          <w:p>
-            <w:pPr>
-              <w:pStyle w:val="PargrafodaLista"/>
-              <w:numPr>
-                <w:ilvl w:val="0"/>
-                <w:numId w:val="7"/>
-              </w:numPr>
-              <w:jc w:val="both"/>
-            </w:pPr>
-            <w:r>
               <w:t>Status</w:t>
             </w:r>
           </w:p>
@@ -2303,6 +2299,87 @@
               <w:jc w:val="center"/>
             </w:pPr>
             <w:r>
+              <w:t>RF030.1</w:t>
+            </w:r>
+          </w:p>
+        </w:tc>
+        <w:tc>
+          <w:tcPr>
+            <w:tcW w:w="2693" w:type="dxa"/>
+            <w:vAlign w:val="center"/>
+          </w:tcPr>
+          <w:p>
+            <w:pPr>
+              <w:jc w:val="center"/>
+            </w:pPr>
+            <w:r>
+              <w:t>Mensalistas</w:t>
+            </w:r>
+          </w:p>
+        </w:tc>
+        <w:tc>
+          <w:tcPr>
+            <w:tcW w:w="7229" w:type="dxa"/>
+            <w:vAlign w:val="center"/>
+          </w:tcPr>
+          <w:p>
+            <w:pPr>
+              <w:jc w:val="both"/>
+            </w:pPr>
+            <w:r>
+              <w:t>O valor da conta dos mensalistas deve ser a soma do valor de todos os pedidos por ele realizados, menos a soma de todo o valor por ele pago:</w:t>
+            </w:r>
+          </w:p>
+          <w:p>
+            <w:pPr>
+              <w:jc w:val="both"/>
+            </w:pPr>
+          </w:p>
+          <w:p>
+            <w:pPr>
+              <w:jc w:val="both"/>
+            </w:pPr>
+            <w:proofErr w:type="spellStart"/>
+            <w:r>
+              <w:t>Ex</w:t>
+            </w:r>
+            <w:proofErr w:type="spellEnd"/>
+            <w:r>
+              <w:t>: Valor Pedido = 20 reais</w:t>
+            </w:r>
+          </w:p>
+          <w:p>
+            <w:pPr>
+              <w:jc w:val="both"/>
+            </w:pPr>
+            <w:r>
+              <w:t xml:space="preserve">       Valor pago = 10 reais</w:t>
+            </w:r>
+          </w:p>
+          <w:p>
+            <w:pPr>
+              <w:jc w:val="both"/>
+            </w:pPr>
+            <w:r>
+              <w:t xml:space="preserve">       Conta = 10 reais</w:t>
+            </w:r>
+          </w:p>
+        </w:tc>
+      </w:tr>
+      <w:tr>
+        <w:trPr>
+          <w:trHeight w:val="987"/>
+        </w:trPr>
+        <w:tc>
+          <w:tcPr>
+            <w:tcW w:w="1413" w:type="dxa"/>
+            <w:vAlign w:val="center"/>
+          </w:tcPr>
+          <w:p>
+            <w:pPr>
+              <w:jc w:val="center"/>
+            </w:pPr>
+            <w:r>
               <w:t>RF0</w:t>
             </w:r>
             <w:r>
@@ -2334,7 +2411,13 @@
               <w:jc w:val="both"/>
             </w:pPr>
             <w:r>
-              <w:t>Deverá haver uma janela para manutenção de pedidos de cada mensalista, contendo todos os pedidos já realizados, podendo cancelar pedidos com o código de verificação. Deverá conter um mecanismo de pesquisa com os seguintes critérios:</w:t>
+              <w:t>Deverá haver uma janela para manutenção de pedidos de cada mensalista, contendo todos os pedidos já realizados</w:t>
+            </w:r>
+            <w:r>
+              <w:t xml:space="preserve">. </w:t>
+            </w:r>
+            <w:r>
+              <w:t>Deverá conter um mecanismo de pesquisa com os seguintes critérios:</w:t>
             </w:r>
           </w:p>
           <w:p>
@@ -2348,7 +2431,7 @@
               <w:jc w:val="both"/>
             </w:pPr>
             <w:r>
-              <w:t>Motoboy responsável</w:t>
+              <w:t>Tipo</w:t>
             </w:r>
           </w:p>
           <w:p>
@@ -2362,7 +2445,7 @@
               <w:jc w:val="both"/>
             </w:pPr>
             <w:r>
-              <w:t>Tipo</w:t>
+              <w:t>Data(Intervalo de datas)</w:t>
             </w:r>
           </w:p>
           <w:p>
@@ -2376,62 +2459,6 @@
               <w:jc w:val="both"/>
             </w:pPr>
             <w:r>
-              <w:t>Pagamento</w:t>
-            </w:r>
-          </w:p>
-          <w:p>
-            <w:pPr>
-              <w:pStyle w:val="PargrafodaLista"/>
-              <w:numPr>
-                <w:ilvl w:val="0"/>
-                <w:numId w:val="7"/>
-              </w:numPr>
-              <w:spacing w:after="160" w:line="278" w:lineRule="auto"/>
-              <w:jc w:val="both"/>
-            </w:pPr>
-            <w:r>
-              <w:t>Data(Intervalo de datas)</w:t>
-            </w:r>
-          </w:p>
-          <w:p>
-            <w:pPr>
-              <w:pStyle w:val="PargrafodaLista"/>
-              <w:numPr>
-                <w:ilvl w:val="0"/>
-                <w:numId w:val="7"/>
-              </w:numPr>
-              <w:spacing w:after="160" w:line="278" w:lineRule="auto"/>
-              <w:jc w:val="both"/>
-            </w:pPr>
-            <w:r>
-              <w:t>Horário(Intervalo de horários)</w:t>
-            </w:r>
-          </w:p>
-          <w:p>
-            <w:pPr>
-              <w:pStyle w:val="PargrafodaLista"/>
-              <w:numPr>
-                <w:ilvl w:val="0"/>
-                <w:numId w:val="7"/>
-              </w:numPr>
-              <w:spacing w:after="160" w:line="278" w:lineRule="auto"/>
-              <w:jc w:val="both"/>
-            </w:pPr>
-            <w:r>
-              <w:t>Valor</w:t>
-            </w:r>
-          </w:p>
-          <w:p>
-            <w:pPr>
-              <w:pStyle w:val="PargrafodaLista"/>
-              <w:numPr>
-                <w:ilvl w:val="0"/>
-                <w:numId w:val="7"/>
-              </w:numPr>
-              <w:spacing w:after="160" w:line="278" w:lineRule="auto"/>
-              <w:jc w:val="both"/>
-            </w:pPr>
-            <w:r>
               <w:t>Pago/Não Pago</w:t>
             </w:r>
           </w:p>
@@ -2451,10 +2478,7 @@
               <w:jc w:val="center"/>
             </w:pPr>
             <w:r>
-              <w:t>RF0</w:t>
-            </w:r>
-            <w:r>
-              <w:t>32</w:t>
+              <w:t>RF031.1</w:t>
             </w:r>
           </w:p>
         </w:tc>
@@ -2468,7 +2492,7 @@
               <w:jc w:val="center"/>
             </w:pPr>
             <w:r>
-              <w:t>Cardápio</w:t>
+              <w:t>Mensalistas</w:t>
             </w:r>
           </w:p>
         </w:tc>
@@ -2482,7 +2506,7 @@
               <w:jc w:val="both"/>
             </w:pPr>
             <w:r>
-              <w:t>Deverá existir uma janela para a definição dos principais, misturas, guarnições e salada do cardápio do dia.</w:t>
+              <w:t>Na janela de detalhes de pedidos realizados pelo mensalista, deve conter todas a informações do pedido, o valor a pagar, todos os pagamentos realizados</w:t>
             </w:r>
           </w:p>
         </w:tc>
@@ -2504,7 +2528,7 @@
               <w:t>RF0</w:t>
             </w:r>
             <w:r>
-              <w:t>33</w:t>
+              <w:t>32</w:t>
             </w:r>
           </w:p>
         </w:tc>
@@ -2532,19 +2556,7 @@
               <w:jc w:val="both"/>
             </w:pPr>
             <w:r>
-              <w:t xml:space="preserve">Na janela de </w:t>
-            </w:r>
-            <w:r>
-              <w:t xml:space="preserve">cardápio o usuário poderá </w:t>
-            </w:r>
-            <w:r>
-              <w:t xml:space="preserve">definir </w:t>
-            </w:r>
-            <w:r>
-              <w:t xml:space="preserve">o cardápio </w:t>
-            </w:r>
-            <w:r>
-              <w:t>e itens disponíveis no dia</w:t>
+              <w:t>Deverá existir uma janela para a definição dos principais, misturas, guarnições e salada do cardápio do dia.</w:t>
             </w:r>
           </w:p>
         </w:tc>
@@ -2563,10 +2575,10 @@
               <w:jc w:val="center"/>
             </w:pPr>
             <w:r>
-              <w:t>RF03</w:t>
-            </w:r>
-            <w:r>
-              <w:t>4</w:t>
+              <w:t>RF0</w:t>
+            </w:r>
+            <w:r>
+              <w:t>33</w:t>
             </w:r>
           </w:p>
         </w:tc>
@@ -2580,7 +2592,7 @@
               <w:jc w:val="center"/>
             </w:pPr>
             <w:r>
-              <w:t>Produtos</w:t>
+              <w:t>Cardápio</w:t>
             </w:r>
           </w:p>
         </w:tc>
@@ -2594,10 +2606,19 @@
               <w:jc w:val="both"/>
             </w:pPr>
             <w:r>
-              <w:t>O sistema deverá manter produtos</w:t>
-            </w:r>
-            <w:r>
-              <w:t>.</w:t>
+              <w:t xml:space="preserve">Na janela de </w:t>
+            </w:r>
+            <w:r>
+              <w:t xml:space="preserve">cardápio o usuário poderá </w:t>
+            </w:r>
+            <w:r>
+              <w:t xml:space="preserve">definir </w:t>
+            </w:r>
+            <w:r>
+              <w:t xml:space="preserve">o cardápio </w:t>
+            </w:r>
+            <w:r>
+              <w:t>e itens disponíveis no dia</w:t>
             </w:r>
           </w:p>
         </w:tc>
@@ -2619,6 +2640,59 @@
               <w:t>RF03</w:t>
             </w:r>
             <w:r>
+              <w:t>4</w:t>
+            </w:r>
+          </w:p>
+        </w:tc>
+        <w:tc>
+          <w:tcPr>
+            <w:tcW w:w="2693" w:type="dxa"/>
+            <w:vAlign w:val="center"/>
+          </w:tcPr>
+          <w:p>
+            <w:pPr>
+              <w:jc w:val="center"/>
+            </w:pPr>
+            <w:r>
+              <w:t>Produtos</w:t>
+            </w:r>
+          </w:p>
+        </w:tc>
+        <w:tc>
+          <w:tcPr>
+            <w:tcW w:w="7229" w:type="dxa"/>
+            <w:vAlign w:val="center"/>
+          </w:tcPr>
+          <w:p>
+            <w:pPr>
+              <w:jc w:val="both"/>
+            </w:pPr>
+            <w:r>
+              <w:t>O sistema deverá manter produtos</w:t>
+            </w:r>
+            <w:r>
+              <w:t>.</w:t>
+            </w:r>
+          </w:p>
+        </w:tc>
+      </w:tr>
+      <w:tr>
+        <w:trPr>
+          <w:trHeight w:val="987"/>
+        </w:trPr>
+        <w:tc>
+          <w:tcPr>
+            <w:tcW w:w="1413" w:type="dxa"/>
+            <w:vAlign w:val="center"/>
+          </w:tcPr>
+          <w:p>
+            <w:pPr>
+              <w:jc w:val="center"/>
+            </w:pPr>
+            <w:r>
+              <w:t>RF03</w:t>
+            </w:r>
+            <w:r>
               <w:t>5</w:t>
             </w:r>
           </w:p>
@@ -2771,6 +2845,7 @@
               <w:jc w:val="center"/>
             </w:pPr>
             <w:r>
+              <w:lastRenderedPageBreak/>
               <w:t>RF03</w:t>
             </w:r>
             <w:r>
@@ -2824,7 +2899,6 @@
               <w:jc w:val="center"/>
             </w:pPr>
             <w:r>
-              <w:lastRenderedPageBreak/>
               <w:t>RF03</w:t>
             </w:r>
             <w:r>
@@ -2908,7 +2982,311 @@
           </w:p>
         </w:tc>
       </w:tr>
+      <w:tr>
+        <w:trPr>
+          <w:trHeight w:val="792"/>
+        </w:trPr>
+        <w:tc>
+          <w:tcPr>
+            <w:tcW w:w="1413" w:type="dxa"/>
+            <w:vAlign w:val="center"/>
+          </w:tcPr>
+          <w:p>
+            <w:pPr>
+              <w:jc w:val="center"/>
+            </w:pPr>
+            <w:r>
+              <w:t>RF040</w:t>
+            </w:r>
+          </w:p>
+        </w:tc>
+        <w:tc>
+          <w:tcPr>
+            <w:tcW w:w="2693" w:type="dxa"/>
+            <w:vAlign w:val="center"/>
+          </w:tcPr>
+          <w:p>
+            <w:pPr>
+              <w:jc w:val="center"/>
+            </w:pPr>
+            <w:r>
+              <w:t>Diária</w:t>
+            </w:r>
+          </w:p>
+        </w:tc>
+        <w:tc>
+          <w:tcPr>
+            <w:tcW w:w="7229" w:type="dxa"/>
+            <w:vAlign w:val="center"/>
+          </w:tcPr>
+          <w:p>
+            <w:pPr>
+              <w:jc w:val="both"/>
+            </w:pPr>
+            <w:r>
+              <w:t>O sistema deverá permitir o usuário selecionar qual motoboy e o dia da diária</w:t>
+            </w:r>
+            <w:r>
+              <w:t xml:space="preserve"> que será impressa</w:t>
+            </w:r>
+          </w:p>
+        </w:tc>
+      </w:tr>
+      <w:tr>
+        <w:trPr>
+          <w:trHeight w:val="792"/>
+        </w:trPr>
+        <w:tc>
+          <w:tcPr>
+            <w:tcW w:w="1413" w:type="dxa"/>
+            <w:vAlign w:val="center"/>
+          </w:tcPr>
+          <w:p>
+            <w:pPr>
+              <w:jc w:val="center"/>
+            </w:pPr>
+            <w:r>
+              <w:t>RF04</w:t>
+            </w:r>
+            <w:r>
+              <w:t>1</w:t>
+            </w:r>
+          </w:p>
+        </w:tc>
+        <w:tc>
+          <w:tcPr>
+            <w:tcW w:w="2693" w:type="dxa"/>
+            <w:vAlign w:val="center"/>
+          </w:tcPr>
+          <w:p>
+            <w:pPr>
+              <w:jc w:val="center"/>
+            </w:pPr>
+            <w:r>
+              <w:t>Diária</w:t>
+            </w:r>
+          </w:p>
+        </w:tc>
+        <w:tc>
+          <w:tcPr>
+            <w:tcW w:w="7229" w:type="dxa"/>
+            <w:vAlign w:val="center"/>
+          </w:tcPr>
+          <w:p>
+            <w:pPr>
+              <w:jc w:val="both"/>
+            </w:pPr>
+            <w:r>
+              <w:t>A diária impressa deverá conter as seguintes informações: data, nome do motoboy, quantidade de entregas, valor de todas as entregas, valor da diária do motoboy e o valor total da diária</w:t>
+            </w:r>
+          </w:p>
+        </w:tc>
+      </w:tr>
+      <w:tr>
+        <w:trPr>
+          <w:trHeight w:val="792"/>
+        </w:trPr>
+        <w:tc>
+          <w:tcPr>
+            <w:tcW w:w="1413" w:type="dxa"/>
+            <w:vAlign w:val="center"/>
+          </w:tcPr>
+          <w:p>
+            <w:pPr>
+              <w:jc w:val="center"/>
+            </w:pPr>
+            <w:r>
+              <w:t>RF042</w:t>
+            </w:r>
+          </w:p>
+        </w:tc>
+        <w:tc>
+          <w:tcPr>
+            <w:tcW w:w="2693" w:type="dxa"/>
+            <w:vAlign w:val="center"/>
+          </w:tcPr>
+          <w:p>
+            <w:pPr>
+              <w:jc w:val="center"/>
+            </w:pPr>
+            <w:r>
+              <w:t>Pagamento</w:t>
+            </w:r>
+          </w:p>
+        </w:tc>
+        <w:tc>
+          <w:tcPr>
+            <w:tcW w:w="7229" w:type="dxa"/>
+            <w:vAlign w:val="center"/>
+          </w:tcPr>
+          <w:p>
+            <w:pPr>
+              <w:jc w:val="both"/>
+            </w:pPr>
+            <w:r>
+              <w:t>O sistema deverá registrar todos os pagamentos referentes a pedidos de mensalistas, com os seguintes atributos:</w:t>
+            </w:r>
+          </w:p>
+          <w:p>
+            <w:pPr>
+              <w:pStyle w:val="PargrafodaLista"/>
+              <w:numPr>
+                <w:ilvl w:val="0"/>
+                <w:numId w:val="13"/>
+              </w:numPr>
+              <w:jc w:val="both"/>
+            </w:pPr>
+            <w:r>
+              <w:t>Pedido de referência</w:t>
+            </w:r>
+          </w:p>
+          <w:p>
+            <w:pPr>
+              <w:pStyle w:val="PargrafodaLista"/>
+              <w:numPr>
+                <w:ilvl w:val="0"/>
+                <w:numId w:val="13"/>
+              </w:numPr>
+              <w:jc w:val="both"/>
+            </w:pPr>
+            <w:r>
+              <w:t>Valor</w:t>
+            </w:r>
+          </w:p>
+          <w:p>
+            <w:pPr>
+              <w:pStyle w:val="PargrafodaLista"/>
+              <w:numPr>
+                <w:ilvl w:val="0"/>
+                <w:numId w:val="13"/>
+              </w:numPr>
+              <w:jc w:val="both"/>
+            </w:pPr>
+            <w:r>
+              <w:t>Observação</w:t>
+            </w:r>
+          </w:p>
+          <w:p>
+            <w:pPr>
+              <w:pStyle w:val="PargrafodaLista"/>
+              <w:numPr>
+                <w:ilvl w:val="0"/>
+                <w:numId w:val="13"/>
+              </w:numPr>
+              <w:jc w:val="both"/>
+            </w:pPr>
+            <w:r>
+              <w:t>Data</w:t>
+            </w:r>
+          </w:p>
+        </w:tc>
+      </w:tr>
+      <w:tr>
+        <w:trPr>
+          <w:trHeight w:val="792"/>
+        </w:trPr>
+        <w:tc>
+          <w:tcPr>
+            <w:tcW w:w="1413" w:type="dxa"/>
+            <w:vAlign w:val="center"/>
+          </w:tcPr>
+          <w:p>
+            <w:pPr>
+              <w:jc w:val="center"/>
+            </w:pPr>
+            <w:r>
+              <w:t>RF043</w:t>
+            </w:r>
+          </w:p>
+        </w:tc>
+        <w:tc>
+          <w:tcPr>
+            <w:tcW w:w="2693" w:type="dxa"/>
+            <w:vAlign w:val="center"/>
+          </w:tcPr>
+          <w:p>
+            <w:pPr>
+              <w:jc w:val="center"/>
+            </w:pPr>
+            <w:r>
+              <w:t>Pagamento</w:t>
+            </w:r>
+          </w:p>
+        </w:tc>
+        <w:tc>
+          <w:tcPr>
+            <w:tcW w:w="7229" w:type="dxa"/>
+            <w:vAlign w:val="center"/>
+          </w:tcPr>
+          <w:p>
+            <w:pPr>
+              <w:jc w:val="both"/>
+            </w:pPr>
+            <w:r>
+              <w:t>O sistema na hora de finalizar um pedido de um mensalista</w:t>
+            </w:r>
+            <w:r>
+              <w:t>, ele deve permitir o usuário selecionar se aquele pedido já foi “Pago” ou está “A pagar”.</w:t>
+            </w:r>
+          </w:p>
+        </w:tc>
+      </w:tr>
+      <w:tr>
+        <w:trPr>
+          <w:trHeight w:val="792"/>
+        </w:trPr>
+        <w:tc>
+          <w:tcPr>
+            <w:tcW w:w="1413" w:type="dxa"/>
+            <w:vAlign w:val="center"/>
+          </w:tcPr>
+          <w:p>
+            <w:pPr>
+              <w:jc w:val="center"/>
+            </w:pPr>
+            <w:r>
+              <w:t>RF044</w:t>
+            </w:r>
+          </w:p>
+        </w:tc>
+        <w:tc>
+          <w:tcPr>
+            <w:tcW w:w="2693" w:type="dxa"/>
+            <w:vAlign w:val="center"/>
+          </w:tcPr>
+          <w:p>
+            <w:pPr>
+              <w:jc w:val="center"/>
+            </w:pPr>
+            <w:r>
+              <w:t>Pagamento</w:t>
+            </w:r>
+          </w:p>
+        </w:tc>
+        <w:tc>
+          <w:tcPr>
+            <w:tcW w:w="7229" w:type="dxa"/>
+            <w:vAlign w:val="center"/>
+          </w:tcPr>
+          <w:p>
+            <w:pPr>
+              <w:jc w:val="both"/>
+            </w:pPr>
+            <w:r>
+              <w:t>Na janela de pedidos do mensalista, o usuário deve conseguir realizar o pagamento parcial ou total do pedido, escolhendo uma ou mais formas de pagamento</w:t>
+            </w:r>
+          </w:p>
+        </w:tc>
+      </w:tr>
     </w:tbl>
+    <w:p>
+      <w:pPr>
+        <w:rPr>
+          <w:b/>
+          <w:bCs/>
+        </w:rPr>
+      </w:pPr>
+    </w:p>
     <w:p>
       <w:pPr>
         <w:rPr>
@@ -3494,6 +3872,232 @@
     </w:lvl>
   </w:abstractNum>
   <w:abstractNum w:abstractNumId="5" w15:restartNumberingAfterBreak="0">
+    <w:nsid w:val="263B7124"/>
+    <w:multiLevelType w:val="hybridMultilevel"/>
+    <w:tmpl w:val="6180EF46"/>
+    <w:lvl w:ilvl="0" w:tplc="04160001">
+      <w:start w:val="1"/>
+      <w:numFmt w:val="bullet"/>
+      <w:lvlText w:val=""/>
+      <w:lvlJc w:val="left"/>
+      <w:pPr>
+        <w:ind w:left="720" w:hanging="360"/>
+      </w:pPr>
+      <w:rPr>
+        <w:rFonts w:ascii="Symbol" w:hAnsi="Symbol" w:hint="default"/>
+      </w:rPr>
+    </w:lvl>
+    <w:lvl w:ilvl="1" w:tplc="04160003" w:tentative="1">
+      <w:start w:val="1"/>
+      <w:numFmt w:val="bullet"/>
+      <w:lvlText w:val="o"/>
+      <w:lvlJc w:val="left"/>
+      <w:pPr>
+        <w:ind w:left="1440" w:hanging="360"/>
+      </w:pPr>
+      <w:rPr>
+        <w:rFonts w:ascii="Courier New" w:hAnsi="Courier New" w:cs="Courier New" w:hint="default"/>
+      </w:rPr>
+    </w:lvl>
+    <w:lvl w:ilvl="2" w:tplc="04160005" w:tentative="1">
+      <w:start w:val="1"/>
+      <w:numFmt w:val="bullet"/>
+      <w:lvlText w:val=""/>
+      <w:lvlJc w:val="left"/>
+      <w:pPr>
+        <w:ind w:left="2160" w:hanging="360"/>
+      </w:pPr>
+      <w:rPr>
+        <w:rFonts w:ascii="Wingdings" w:hAnsi="Wingdings" w:hint="default"/>
+      </w:rPr>
+    </w:lvl>
+    <w:lvl w:ilvl="3" w:tplc="04160001" w:tentative="1">
+      <w:start w:val="1"/>
+      <w:numFmt w:val="bullet"/>
+      <w:lvlText w:val=""/>
+      <w:lvlJc w:val="left"/>
+      <w:pPr>
+        <w:ind w:left="2880" w:hanging="360"/>
+      </w:pPr>
+      <w:rPr>
+        <w:rFonts w:ascii="Symbol" w:hAnsi="Symbol" w:hint="default"/>
+      </w:rPr>
+    </w:lvl>
+    <w:lvl w:ilvl="4" w:tplc="04160003" w:tentative="1">
+      <w:start w:val="1"/>
+      <w:numFmt w:val="bullet"/>
+      <w:lvlText w:val="o"/>
+      <w:lvlJc w:val="left"/>
+      <w:pPr>
+        <w:ind w:left="3600" w:hanging="360"/>
+      </w:pPr>
+      <w:rPr>
+        <w:rFonts w:ascii="Courier New" w:hAnsi="Courier New" w:cs="Courier New" w:hint="default"/>
+      </w:rPr>
+    </w:lvl>
+    <w:lvl w:ilvl="5" w:tplc="04160005" w:tentative="1">
+      <w:start w:val="1"/>
+      <w:numFmt w:val="bullet"/>
+      <w:lvlText w:val=""/>
+      <w:lvlJc w:val="left"/>
+      <w:pPr>
+        <w:ind w:left="4320" w:hanging="360"/>
+      </w:pPr>
+      <w:rPr>
+        <w:rFonts w:ascii="Wingdings" w:hAnsi="Wingdings" w:hint="default"/>
+      </w:rPr>
+    </w:lvl>
+    <w:lvl w:ilvl="6" w:tplc="04160001" w:tentative="1">
+      <w:start w:val="1"/>
+      <w:numFmt w:val="bullet"/>
+      <w:lvlText w:val=""/>
+      <w:lvlJc w:val="left"/>
+      <w:pPr>
+        <w:ind w:left="5040" w:hanging="360"/>
+      </w:pPr>
+      <w:rPr>
+        <w:rFonts w:ascii="Symbol" w:hAnsi="Symbol" w:hint="default"/>
+      </w:rPr>
+    </w:lvl>
+    <w:lvl w:ilvl="7" w:tplc="04160003" w:tentative="1">
+      <w:start w:val="1"/>
+      <w:numFmt w:val="bullet"/>
+      <w:lvlText w:val="o"/>
+      <w:lvlJc w:val="left"/>
+      <w:pPr>
+        <w:ind w:left="5760" w:hanging="360"/>
+      </w:pPr>
+      <w:rPr>
+        <w:rFonts w:ascii="Courier New" w:hAnsi="Courier New" w:cs="Courier New" w:hint="default"/>
+      </w:rPr>
+    </w:lvl>
+    <w:lvl w:ilvl="8" w:tplc="04160005" w:tentative="1">
+      <w:start w:val="1"/>
+      <w:numFmt w:val="bullet"/>
+      <w:lvlText w:val=""/>
+      <w:lvlJc w:val="left"/>
+      <w:pPr>
+        <w:ind w:left="6480" w:hanging="360"/>
+      </w:pPr>
+      <w:rPr>
+        <w:rFonts w:ascii="Wingdings" w:hAnsi="Wingdings" w:hint="default"/>
+      </w:rPr>
+    </w:lvl>
+  </w:abstractNum>
+  <w:abstractNum w:abstractNumId="6" w15:restartNumberingAfterBreak="0">
+    <w:nsid w:val="40302184"/>
+    <w:multiLevelType w:val="hybridMultilevel"/>
+    <w:tmpl w:val="1DBC3F86"/>
+    <w:lvl w:ilvl="0" w:tplc="04160001">
+      <w:start w:val="1"/>
+      <w:numFmt w:val="bullet"/>
+      <w:lvlText w:val=""/>
+      <w:lvlJc w:val="left"/>
+      <w:pPr>
+        <w:ind w:left="720" w:hanging="360"/>
+      </w:pPr>
+      <w:rPr>
+        <w:rFonts w:ascii="Symbol" w:hAnsi="Symbol" w:hint="default"/>
+      </w:rPr>
+    </w:lvl>
+    <w:lvl w:ilvl="1" w:tplc="04160003" w:tentative="1">
+      <w:start w:val="1"/>
+      <w:numFmt w:val="bullet"/>
+      <w:lvlText w:val="o"/>
+      <w:lvlJc w:val="left"/>
+      <w:pPr>
+        <w:ind w:left="1440" w:hanging="360"/>
+      </w:pPr>
+      <w:rPr>
+        <w:rFonts w:ascii="Courier New" w:hAnsi="Courier New" w:cs="Courier New" w:hint="default"/>
+      </w:rPr>
+    </w:lvl>
+    <w:lvl w:ilvl="2" w:tplc="04160005" w:tentative="1">
+      <w:start w:val="1"/>
+      <w:numFmt w:val="bullet"/>
+      <w:lvlText w:val=""/>
+      <w:lvlJc w:val="left"/>
+      <w:pPr>
+        <w:ind w:left="2160" w:hanging="360"/>
+      </w:pPr>
+      <w:rPr>
+        <w:rFonts w:ascii="Wingdings" w:hAnsi="Wingdings" w:hint="default"/>
+      </w:rPr>
+    </w:lvl>
+    <w:lvl w:ilvl="3" w:tplc="04160001" w:tentative="1">
+      <w:start w:val="1"/>
+      <w:numFmt w:val="bullet"/>
+      <w:lvlText w:val=""/>
+      <w:lvlJc w:val="left"/>
+      <w:pPr>
+        <w:ind w:left="2880" w:hanging="360"/>
+      </w:pPr>
+      <w:rPr>
+        <w:rFonts w:ascii="Symbol" w:hAnsi="Symbol" w:hint="default"/>
+      </w:rPr>
+    </w:lvl>
+    <w:lvl w:ilvl="4" w:tplc="04160003" w:tentative="1">
+      <w:start w:val="1"/>
+      <w:numFmt w:val="bullet"/>
+      <w:lvlText w:val="o"/>
+      <w:lvlJc w:val="left"/>
+      <w:pPr>
+        <w:ind w:left="3600" w:hanging="360"/>
+      </w:pPr>
+      <w:rPr>
+        <w:rFonts w:ascii="Courier New" w:hAnsi="Courier New" w:cs="Courier New" w:hint="default"/>
+      </w:rPr>
+    </w:lvl>
+    <w:lvl w:ilvl="5" w:tplc="04160005" w:tentative="1">
+      <w:start w:val="1"/>
+      <w:numFmt w:val="bullet"/>
+      <w:lvlText w:val=""/>
+      <w:lvlJc w:val="left"/>
+      <w:pPr>
+        <w:ind w:left="4320" w:hanging="360"/>
+      </w:pPr>
+      <w:rPr>
+        <w:rFonts w:ascii="Wingdings" w:hAnsi="Wingdings" w:hint="default"/>
+      </w:rPr>
+    </w:lvl>
+    <w:lvl w:ilvl="6" w:tplc="04160001" w:tentative="1">
+      <w:start w:val="1"/>
+      <w:numFmt w:val="bullet"/>
+      <w:lvlText w:val=""/>
+      <w:lvlJc w:val="left"/>
+      <w:pPr>
+        <w:ind w:left="5040" w:hanging="360"/>
+      </w:pPr>
+      <w:rPr>
+        <w:rFonts w:ascii="Symbol" w:hAnsi="Symbol" w:hint="default"/>
+      </w:rPr>
+    </w:lvl>
+    <w:lvl w:ilvl="7" w:tplc="04160003" w:tentative="1">
+      <w:start w:val="1"/>
+      <w:numFmt w:val="bullet"/>
+      <w:lvlText w:val="o"/>
+      <w:lvlJc w:val="left"/>
+      <w:pPr>
+        <w:ind w:left="5760" w:hanging="360"/>
+      </w:pPr>
+      <w:rPr>
+        <w:rFonts w:ascii="Courier New" w:hAnsi="Courier New" w:cs="Courier New" w:hint="default"/>
+      </w:rPr>
+    </w:lvl>
+    <w:lvl w:ilvl="8" w:tplc="04160005" w:tentative="1">
+      <w:start w:val="1"/>
+      <w:numFmt w:val="bullet"/>
+      <w:lvlText w:val=""/>
+      <w:lvlJc w:val="left"/>
+      <w:pPr>
+        <w:ind w:left="6480" w:hanging="360"/>
+      </w:pPr>
+      <w:rPr>
+        <w:rFonts w:ascii="Wingdings" w:hAnsi="Wingdings" w:hint="default"/>
+      </w:rPr>
+    </w:lvl>
+  </w:abstractNum>
+  <w:abstractNum w:abstractNumId="7" w15:restartNumberingAfterBreak="0">
     <w:nsid w:val="608C2D3C"/>
     <w:multiLevelType w:val="hybridMultilevel"/>
     <w:tmpl w:val="215C0C2C"/>
@@ -3606,7 +4210,7 @@
       </w:rPr>
     </w:lvl>
   </w:abstractNum>
-  <w:abstractNum w:abstractNumId="6" w15:restartNumberingAfterBreak="0">
+  <w:abstractNum w:abstractNumId="8" w15:restartNumberingAfterBreak="0">
     <w:nsid w:val="6DA700F4"/>
     <w:multiLevelType w:val="hybridMultilevel"/>
     <w:tmpl w:val="74788A80"/>
@@ -3719,7 +4323,7 @@
       </w:rPr>
     </w:lvl>
   </w:abstractNum>
-  <w:abstractNum w:abstractNumId="7" w15:restartNumberingAfterBreak="0">
+  <w:abstractNum w:abstractNumId="9" w15:restartNumberingAfterBreak="0">
     <w:nsid w:val="6EEB7ADC"/>
     <w:multiLevelType w:val="hybridMultilevel"/>
     <w:tmpl w:val="40B61A8A"/>
@@ -3832,7 +4436,7 @@
       </w:rPr>
     </w:lvl>
   </w:abstractNum>
-  <w:abstractNum w:abstractNumId="8" w15:restartNumberingAfterBreak="0">
+  <w:abstractNum w:abstractNumId="10" w15:restartNumberingAfterBreak="0">
     <w:nsid w:val="77071302"/>
     <w:multiLevelType w:val="hybridMultilevel"/>
     <w:tmpl w:val="EEA273AC"/>
@@ -3945,7 +4549,7 @@
       </w:rPr>
     </w:lvl>
   </w:abstractNum>
-  <w:abstractNum w:abstractNumId="9" w15:restartNumberingAfterBreak="0">
+  <w:abstractNum w:abstractNumId="11" w15:restartNumberingAfterBreak="0">
     <w:nsid w:val="77844542"/>
     <w:multiLevelType w:val="hybridMultilevel"/>
     <w:tmpl w:val="9196999A"/>
@@ -4058,7 +4662,7 @@
       </w:rPr>
     </w:lvl>
   </w:abstractNum>
-  <w:abstractNum w:abstractNumId="10" w15:restartNumberingAfterBreak="0">
+  <w:abstractNum w:abstractNumId="12" w15:restartNumberingAfterBreak="0">
     <w:nsid w:val="7E1C3D2F"/>
     <w:multiLevelType w:val="hybridMultilevel"/>
     <w:tmpl w:val="FA9E46C4"/>
@@ -4175,16 +4779,16 @@
     <w:abstractNumId w:val="2"/>
   </w:num>
   <w:num w:numId="2" w16cid:durableId="337196434">
-    <w:abstractNumId w:val="6"/>
+    <w:abstractNumId w:val="8"/>
   </w:num>
   <w:num w:numId="3" w16cid:durableId="1304193903">
-    <w:abstractNumId w:val="5"/>
+    <w:abstractNumId w:val="7"/>
   </w:num>
   <w:num w:numId="4" w16cid:durableId="128011912">
-    <w:abstractNumId w:val="8"/>
+    <w:abstractNumId w:val="10"/>
   </w:num>
   <w:num w:numId="5" w16cid:durableId="1102728880">
-    <w:abstractNumId w:val="9"/>
+    <w:abstractNumId w:val="11"/>
   </w:num>
   <w:num w:numId="6" w16cid:durableId="1854607384">
     <w:abstractNumId w:val="3"/>
@@ -4199,10 +4803,16 @@
     <w:abstractNumId w:val="0"/>
   </w:num>
   <w:num w:numId="10" w16cid:durableId="730807536">
-    <w:abstractNumId w:val="10"/>
+    <w:abstractNumId w:val="12"/>
   </w:num>
   <w:num w:numId="11" w16cid:durableId="863634237">
-    <w:abstractNumId w:val="7"/>
+    <w:abstractNumId w:val="9"/>
+  </w:num>
+  <w:num w:numId="12" w16cid:durableId="166795740">
+    <w:abstractNumId w:val="6"/>
+  </w:num>
+  <w:num w:numId="13" w16cid:durableId="1924756655">
+    <w:abstractNumId w:val="5"/>
   </w:num>
 </w:numbering>
 </file>

</xml_diff>

<commit_message>
Implementando tela de marmitas, produtos e bairros.
</commit_message>
<xml_diff>
--- a/ProjetoRotisserieJavaFX/src/main/resources/Documentação Sistema Rotisserie/RequisitosFuncionais.docx
+++ b/ProjetoRotisserieJavaFX/src/main/resources/Documentação Sistema Rotisserie/RequisitosFuncionais.docx
@@ -404,10 +404,19 @@
               <w:jc w:val="both"/>
             </w:pPr>
             <w:r>
-              <w:t>O sistema deverá permitir a alteração apenas dos valores dos tipos de marmitas</w:t>
-            </w:r>
-            <w:r>
-              <w:t xml:space="preserve"> e não poderá alterar seu tamanho</w:t>
+              <w:t xml:space="preserve">O sistema deverá permitir a alteração </w:t>
+            </w:r>
+            <w:r>
+              <w:t>da descrição, quantidade de misturas e guarnições e</w:t>
+            </w:r>
+            <w:r>
+              <w:t xml:space="preserve"> dos </w:t>
+            </w:r>
+            <w:r>
+              <w:t>valores das</w:t>
+            </w:r>
+            <w:r>
+              <w:t xml:space="preserve"> marmitas</w:t>
             </w:r>
             <w:r>
               <w:t>.</w:t>
@@ -1011,7 +1020,7 @@
               <w:jc w:val="both"/>
             </w:pPr>
             <w:r>
-              <w:t>Valor da entrega</w:t>
+              <w:t>Valor Pago</w:t>
             </w:r>
           </w:p>
           <w:p>
@@ -1024,7 +1033,7 @@
               <w:jc w:val="both"/>
             </w:pPr>
             <w:r>
-              <w:t>Endereço</w:t>
+              <w:t>Valor da entrega</w:t>
             </w:r>
           </w:p>
           <w:p>
@@ -1037,7 +1046,7 @@
               <w:jc w:val="both"/>
             </w:pPr>
             <w:r>
-              <w:t>Bairro</w:t>
+              <w:t>Vencimento</w:t>
             </w:r>
           </w:p>
           <w:p>
@@ -1050,7 +1059,7 @@
               <w:jc w:val="both"/>
             </w:pPr>
             <w:r>
-              <w:t>Motoboy</w:t>
+              <w:t>Endereço</w:t>
             </w:r>
           </w:p>
           <w:p>
@@ -1063,7 +1072,7 @@
               <w:jc w:val="both"/>
             </w:pPr>
             <w:r>
-              <w:t>Horário do pedido</w:t>
+              <w:t>Bairro</w:t>
             </w:r>
           </w:p>
           <w:p>
@@ -1076,6 +1085,32 @@
               <w:jc w:val="both"/>
             </w:pPr>
             <w:r>
+              <w:t>Motoboy</w:t>
+            </w:r>
+          </w:p>
+          <w:p>
+            <w:pPr>
+              <w:pStyle w:val="PargrafodaLista"/>
+              <w:numPr>
+                <w:ilvl w:val="0"/>
+                <w:numId w:val="2"/>
+              </w:numPr>
+              <w:jc w:val="both"/>
+            </w:pPr>
+            <w:r>
+              <w:t>Horário do pedido</w:t>
+            </w:r>
+          </w:p>
+          <w:p>
+            <w:pPr>
+              <w:pStyle w:val="PargrafodaLista"/>
+              <w:numPr>
+                <w:ilvl w:val="0"/>
+                <w:numId w:val="2"/>
+              </w:numPr>
+              <w:jc w:val="both"/>
+            </w:pPr>
+            <w:r>
               <w:t>Data do Pedido</w:t>
             </w:r>
           </w:p>
@@ -1320,7 +1355,7 @@
               <w:jc w:val="both"/>
             </w:pPr>
             <w:r>
-              <w:t>Motoboy responsável</w:t>
+              <w:t>Tipo</w:t>
             </w:r>
           </w:p>
           <w:p>
@@ -1333,7 +1368,7 @@
               <w:jc w:val="both"/>
             </w:pPr>
             <w:r>
-              <w:t>Tipo</w:t>
+              <w:t>Pagamento</w:t>
             </w:r>
           </w:p>
           <w:p>
@@ -1346,7 +1381,7 @@
               <w:jc w:val="both"/>
             </w:pPr>
             <w:r>
-              <w:t>Pagamento</w:t>
+              <w:t>Vencimento</w:t>
             </w:r>
           </w:p>
           <w:p>
@@ -1359,7 +1394,7 @@
               <w:jc w:val="both"/>
             </w:pPr>
             <w:r>
-              <w:t>Mensalistas</w:t>
+              <w:t>Data(Intervalo de datas)</w:t>
             </w:r>
           </w:p>
           <w:p>
@@ -1372,45 +1407,6 @@
               <w:jc w:val="both"/>
             </w:pPr>
             <w:r>
-              <w:t>Data(Intervalo de datas)</w:t>
-            </w:r>
-          </w:p>
-          <w:p>
-            <w:pPr>
-              <w:pStyle w:val="PargrafodaLista"/>
-              <w:numPr>
-                <w:ilvl w:val="0"/>
-                <w:numId w:val="7"/>
-              </w:numPr>
-              <w:jc w:val="both"/>
-            </w:pPr>
-            <w:r>
-              <w:t>Horário(Intervalo de horários)</w:t>
-            </w:r>
-          </w:p>
-          <w:p>
-            <w:pPr>
-              <w:pStyle w:val="PargrafodaLista"/>
-              <w:numPr>
-                <w:ilvl w:val="0"/>
-                <w:numId w:val="7"/>
-              </w:numPr>
-              <w:jc w:val="both"/>
-            </w:pPr>
-            <w:r>
-              <w:t>Valor</w:t>
-            </w:r>
-          </w:p>
-          <w:p>
-            <w:pPr>
-              <w:pStyle w:val="PargrafodaLista"/>
-              <w:numPr>
-                <w:ilvl w:val="0"/>
-                <w:numId w:val="7"/>
-              </w:numPr>
-              <w:jc w:val="both"/>
-            </w:pPr>
-            <w:r>
               <w:t>Status</w:t>
             </w:r>
           </w:p>
@@ -2303,6 +2299,87 @@
               <w:jc w:val="center"/>
             </w:pPr>
             <w:r>
+              <w:t>RF030.1</w:t>
+            </w:r>
+          </w:p>
+        </w:tc>
+        <w:tc>
+          <w:tcPr>
+            <w:tcW w:w="2693" w:type="dxa"/>
+            <w:vAlign w:val="center"/>
+          </w:tcPr>
+          <w:p>
+            <w:pPr>
+              <w:jc w:val="center"/>
+            </w:pPr>
+            <w:r>
+              <w:t>Mensalistas</w:t>
+            </w:r>
+          </w:p>
+        </w:tc>
+        <w:tc>
+          <w:tcPr>
+            <w:tcW w:w="7229" w:type="dxa"/>
+            <w:vAlign w:val="center"/>
+          </w:tcPr>
+          <w:p>
+            <w:pPr>
+              <w:jc w:val="both"/>
+            </w:pPr>
+            <w:r>
+              <w:t>O valor da conta dos mensalistas deve ser a soma do valor de todos os pedidos por ele realizados, menos a soma de todo o valor por ele pago:</w:t>
+            </w:r>
+          </w:p>
+          <w:p>
+            <w:pPr>
+              <w:jc w:val="both"/>
+            </w:pPr>
+          </w:p>
+          <w:p>
+            <w:pPr>
+              <w:jc w:val="both"/>
+            </w:pPr>
+            <w:proofErr w:type="spellStart"/>
+            <w:r>
+              <w:t>Ex</w:t>
+            </w:r>
+            <w:proofErr w:type="spellEnd"/>
+            <w:r>
+              <w:t>: Valor Pedido = 20 reais</w:t>
+            </w:r>
+          </w:p>
+          <w:p>
+            <w:pPr>
+              <w:jc w:val="both"/>
+            </w:pPr>
+            <w:r>
+              <w:t xml:space="preserve">       Valor pago = 10 reais</w:t>
+            </w:r>
+          </w:p>
+          <w:p>
+            <w:pPr>
+              <w:jc w:val="both"/>
+            </w:pPr>
+            <w:r>
+              <w:t xml:space="preserve">       Conta = 10 reais</w:t>
+            </w:r>
+          </w:p>
+        </w:tc>
+      </w:tr>
+      <w:tr>
+        <w:trPr>
+          <w:trHeight w:val="987"/>
+        </w:trPr>
+        <w:tc>
+          <w:tcPr>
+            <w:tcW w:w="1413" w:type="dxa"/>
+            <w:vAlign w:val="center"/>
+          </w:tcPr>
+          <w:p>
+            <w:pPr>
+              <w:jc w:val="center"/>
+            </w:pPr>
+            <w:r>
               <w:t>RF0</w:t>
             </w:r>
             <w:r>
@@ -2334,7 +2411,13 @@
               <w:jc w:val="both"/>
             </w:pPr>
             <w:r>
-              <w:t>Deverá haver uma janela para manutenção de pedidos de cada mensalista, contendo todos os pedidos já realizados, podendo cancelar pedidos com o código de verificação. Deverá conter um mecanismo de pesquisa com os seguintes critérios:</w:t>
+              <w:t>Deverá haver uma janela para manutenção de pedidos de cada mensalista, contendo todos os pedidos já realizados</w:t>
+            </w:r>
+            <w:r>
+              <w:t xml:space="preserve">. </w:t>
+            </w:r>
+            <w:r>
+              <w:t>Deverá conter um mecanismo de pesquisa com os seguintes critérios:</w:t>
             </w:r>
           </w:p>
           <w:p>
@@ -2348,7 +2431,7 @@
               <w:jc w:val="both"/>
             </w:pPr>
             <w:r>
-              <w:t>Motoboy responsável</w:t>
+              <w:t>Tipo</w:t>
             </w:r>
           </w:p>
           <w:p>
@@ -2362,7 +2445,7 @@
               <w:jc w:val="both"/>
             </w:pPr>
             <w:r>
-              <w:t>Tipo</w:t>
+              <w:t>Data(Intervalo de datas)</w:t>
             </w:r>
           </w:p>
           <w:p>
@@ -2376,62 +2459,6 @@
               <w:jc w:val="both"/>
             </w:pPr>
             <w:r>
-              <w:t>Pagamento</w:t>
-            </w:r>
-          </w:p>
-          <w:p>
-            <w:pPr>
-              <w:pStyle w:val="PargrafodaLista"/>
-              <w:numPr>
-                <w:ilvl w:val="0"/>
-                <w:numId w:val="7"/>
-              </w:numPr>
-              <w:spacing w:after="160" w:line="278" w:lineRule="auto"/>
-              <w:jc w:val="both"/>
-            </w:pPr>
-            <w:r>
-              <w:t>Data(Intervalo de datas)</w:t>
-            </w:r>
-          </w:p>
-          <w:p>
-            <w:pPr>
-              <w:pStyle w:val="PargrafodaLista"/>
-              <w:numPr>
-                <w:ilvl w:val="0"/>
-                <w:numId w:val="7"/>
-              </w:numPr>
-              <w:spacing w:after="160" w:line="278" w:lineRule="auto"/>
-              <w:jc w:val="both"/>
-            </w:pPr>
-            <w:r>
-              <w:t>Horário(Intervalo de horários)</w:t>
-            </w:r>
-          </w:p>
-          <w:p>
-            <w:pPr>
-              <w:pStyle w:val="PargrafodaLista"/>
-              <w:numPr>
-                <w:ilvl w:val="0"/>
-                <w:numId w:val="7"/>
-              </w:numPr>
-              <w:spacing w:after="160" w:line="278" w:lineRule="auto"/>
-              <w:jc w:val="both"/>
-            </w:pPr>
-            <w:r>
-              <w:t>Valor</w:t>
-            </w:r>
-          </w:p>
-          <w:p>
-            <w:pPr>
-              <w:pStyle w:val="PargrafodaLista"/>
-              <w:numPr>
-                <w:ilvl w:val="0"/>
-                <w:numId w:val="7"/>
-              </w:numPr>
-              <w:spacing w:after="160" w:line="278" w:lineRule="auto"/>
-              <w:jc w:val="both"/>
-            </w:pPr>
-            <w:r>
               <w:t>Pago/Não Pago</w:t>
             </w:r>
           </w:p>
@@ -2451,10 +2478,7 @@
               <w:jc w:val="center"/>
             </w:pPr>
             <w:r>
-              <w:t>RF0</w:t>
-            </w:r>
-            <w:r>
-              <w:t>32</w:t>
+              <w:t>RF031.1</w:t>
             </w:r>
           </w:p>
         </w:tc>
@@ -2468,7 +2492,7 @@
               <w:jc w:val="center"/>
             </w:pPr>
             <w:r>
-              <w:t>Cardápio</w:t>
+              <w:t>Mensalistas</w:t>
             </w:r>
           </w:p>
         </w:tc>
@@ -2482,7 +2506,7 @@
               <w:jc w:val="both"/>
             </w:pPr>
             <w:r>
-              <w:t>Deverá existir uma janela para a definição dos principais, misturas, guarnições e salada do cardápio do dia.</w:t>
+              <w:t>Na janela de detalhes de pedidos realizados pelo mensalista, deve conter todas a informações do pedido, o valor a pagar, todos os pagamentos realizados</w:t>
             </w:r>
           </w:p>
         </w:tc>
@@ -2504,7 +2528,7 @@
               <w:t>RF0</w:t>
             </w:r>
             <w:r>
-              <w:t>33</w:t>
+              <w:t>32</w:t>
             </w:r>
           </w:p>
         </w:tc>
@@ -2532,19 +2556,7 @@
               <w:jc w:val="both"/>
             </w:pPr>
             <w:r>
-              <w:t xml:space="preserve">Na janela de </w:t>
-            </w:r>
-            <w:r>
-              <w:t xml:space="preserve">cardápio o usuário poderá </w:t>
-            </w:r>
-            <w:r>
-              <w:t xml:space="preserve">definir </w:t>
-            </w:r>
-            <w:r>
-              <w:t xml:space="preserve">o cardápio </w:t>
-            </w:r>
-            <w:r>
-              <w:t>e itens disponíveis no dia</w:t>
+              <w:t>Deverá existir uma janela para a definição dos principais, misturas, guarnições e salada do cardápio do dia.</w:t>
             </w:r>
           </w:p>
         </w:tc>
@@ -2563,10 +2575,10 @@
               <w:jc w:val="center"/>
             </w:pPr>
             <w:r>
-              <w:t>RF03</w:t>
-            </w:r>
-            <w:r>
-              <w:t>4</w:t>
+              <w:t>RF0</w:t>
+            </w:r>
+            <w:r>
+              <w:t>33</w:t>
             </w:r>
           </w:p>
         </w:tc>
@@ -2580,7 +2592,7 @@
               <w:jc w:val="center"/>
             </w:pPr>
             <w:r>
-              <w:t>Produtos</w:t>
+              <w:t>Cardápio</w:t>
             </w:r>
           </w:p>
         </w:tc>
@@ -2594,10 +2606,19 @@
               <w:jc w:val="both"/>
             </w:pPr>
             <w:r>
-              <w:t>O sistema deverá manter produtos</w:t>
-            </w:r>
-            <w:r>
-              <w:t>.</w:t>
+              <w:t xml:space="preserve">Na janela de </w:t>
+            </w:r>
+            <w:r>
+              <w:t xml:space="preserve">cardápio o usuário poderá </w:t>
+            </w:r>
+            <w:r>
+              <w:t xml:space="preserve">definir </w:t>
+            </w:r>
+            <w:r>
+              <w:t xml:space="preserve">o cardápio </w:t>
+            </w:r>
+            <w:r>
+              <w:t>e itens disponíveis no dia</w:t>
             </w:r>
           </w:p>
         </w:tc>
@@ -2619,6 +2640,59 @@
               <w:t>RF03</w:t>
             </w:r>
             <w:r>
+              <w:t>4</w:t>
+            </w:r>
+          </w:p>
+        </w:tc>
+        <w:tc>
+          <w:tcPr>
+            <w:tcW w:w="2693" w:type="dxa"/>
+            <w:vAlign w:val="center"/>
+          </w:tcPr>
+          <w:p>
+            <w:pPr>
+              <w:jc w:val="center"/>
+            </w:pPr>
+            <w:r>
+              <w:t>Produtos</w:t>
+            </w:r>
+          </w:p>
+        </w:tc>
+        <w:tc>
+          <w:tcPr>
+            <w:tcW w:w="7229" w:type="dxa"/>
+            <w:vAlign w:val="center"/>
+          </w:tcPr>
+          <w:p>
+            <w:pPr>
+              <w:jc w:val="both"/>
+            </w:pPr>
+            <w:r>
+              <w:t>O sistema deverá manter produtos</w:t>
+            </w:r>
+            <w:r>
+              <w:t>.</w:t>
+            </w:r>
+          </w:p>
+        </w:tc>
+      </w:tr>
+      <w:tr>
+        <w:trPr>
+          <w:trHeight w:val="987"/>
+        </w:trPr>
+        <w:tc>
+          <w:tcPr>
+            <w:tcW w:w="1413" w:type="dxa"/>
+            <w:vAlign w:val="center"/>
+          </w:tcPr>
+          <w:p>
+            <w:pPr>
+              <w:jc w:val="center"/>
+            </w:pPr>
+            <w:r>
+              <w:t>RF03</w:t>
+            </w:r>
+            <w:r>
               <w:t>5</w:t>
             </w:r>
           </w:p>
@@ -2771,6 +2845,7 @@
               <w:jc w:val="center"/>
             </w:pPr>
             <w:r>
+              <w:lastRenderedPageBreak/>
               <w:t>RF03</w:t>
             </w:r>
             <w:r>
@@ -2824,7 +2899,6 @@
               <w:jc w:val="center"/>
             </w:pPr>
             <w:r>
-              <w:lastRenderedPageBreak/>
               <w:t>RF03</w:t>
             </w:r>
             <w:r>
@@ -2908,7 +2982,311 @@
           </w:p>
         </w:tc>
       </w:tr>
+      <w:tr>
+        <w:trPr>
+          <w:trHeight w:val="792"/>
+        </w:trPr>
+        <w:tc>
+          <w:tcPr>
+            <w:tcW w:w="1413" w:type="dxa"/>
+            <w:vAlign w:val="center"/>
+          </w:tcPr>
+          <w:p>
+            <w:pPr>
+              <w:jc w:val="center"/>
+            </w:pPr>
+            <w:r>
+              <w:t>RF040</w:t>
+            </w:r>
+          </w:p>
+        </w:tc>
+        <w:tc>
+          <w:tcPr>
+            <w:tcW w:w="2693" w:type="dxa"/>
+            <w:vAlign w:val="center"/>
+          </w:tcPr>
+          <w:p>
+            <w:pPr>
+              <w:jc w:val="center"/>
+            </w:pPr>
+            <w:r>
+              <w:t>Diária</w:t>
+            </w:r>
+          </w:p>
+        </w:tc>
+        <w:tc>
+          <w:tcPr>
+            <w:tcW w:w="7229" w:type="dxa"/>
+            <w:vAlign w:val="center"/>
+          </w:tcPr>
+          <w:p>
+            <w:pPr>
+              <w:jc w:val="both"/>
+            </w:pPr>
+            <w:r>
+              <w:t>O sistema deverá permitir o usuário selecionar qual motoboy e o dia da diária</w:t>
+            </w:r>
+            <w:r>
+              <w:t xml:space="preserve"> que será impressa</w:t>
+            </w:r>
+          </w:p>
+        </w:tc>
+      </w:tr>
+      <w:tr>
+        <w:trPr>
+          <w:trHeight w:val="792"/>
+        </w:trPr>
+        <w:tc>
+          <w:tcPr>
+            <w:tcW w:w="1413" w:type="dxa"/>
+            <w:vAlign w:val="center"/>
+          </w:tcPr>
+          <w:p>
+            <w:pPr>
+              <w:jc w:val="center"/>
+            </w:pPr>
+            <w:r>
+              <w:t>RF04</w:t>
+            </w:r>
+            <w:r>
+              <w:t>1</w:t>
+            </w:r>
+          </w:p>
+        </w:tc>
+        <w:tc>
+          <w:tcPr>
+            <w:tcW w:w="2693" w:type="dxa"/>
+            <w:vAlign w:val="center"/>
+          </w:tcPr>
+          <w:p>
+            <w:pPr>
+              <w:jc w:val="center"/>
+            </w:pPr>
+            <w:r>
+              <w:t>Diária</w:t>
+            </w:r>
+          </w:p>
+        </w:tc>
+        <w:tc>
+          <w:tcPr>
+            <w:tcW w:w="7229" w:type="dxa"/>
+            <w:vAlign w:val="center"/>
+          </w:tcPr>
+          <w:p>
+            <w:pPr>
+              <w:jc w:val="both"/>
+            </w:pPr>
+            <w:r>
+              <w:t>A diária impressa deverá conter as seguintes informações: data, nome do motoboy, quantidade de entregas, valor de todas as entregas, valor da diária do motoboy e o valor total da diária</w:t>
+            </w:r>
+          </w:p>
+        </w:tc>
+      </w:tr>
+      <w:tr>
+        <w:trPr>
+          <w:trHeight w:val="792"/>
+        </w:trPr>
+        <w:tc>
+          <w:tcPr>
+            <w:tcW w:w="1413" w:type="dxa"/>
+            <w:vAlign w:val="center"/>
+          </w:tcPr>
+          <w:p>
+            <w:pPr>
+              <w:jc w:val="center"/>
+            </w:pPr>
+            <w:r>
+              <w:t>RF042</w:t>
+            </w:r>
+          </w:p>
+        </w:tc>
+        <w:tc>
+          <w:tcPr>
+            <w:tcW w:w="2693" w:type="dxa"/>
+            <w:vAlign w:val="center"/>
+          </w:tcPr>
+          <w:p>
+            <w:pPr>
+              <w:jc w:val="center"/>
+            </w:pPr>
+            <w:r>
+              <w:t>Pagamento</w:t>
+            </w:r>
+          </w:p>
+        </w:tc>
+        <w:tc>
+          <w:tcPr>
+            <w:tcW w:w="7229" w:type="dxa"/>
+            <w:vAlign w:val="center"/>
+          </w:tcPr>
+          <w:p>
+            <w:pPr>
+              <w:jc w:val="both"/>
+            </w:pPr>
+            <w:r>
+              <w:t>O sistema deverá registrar todos os pagamentos referentes a pedidos de mensalistas, com os seguintes atributos:</w:t>
+            </w:r>
+          </w:p>
+          <w:p>
+            <w:pPr>
+              <w:pStyle w:val="PargrafodaLista"/>
+              <w:numPr>
+                <w:ilvl w:val="0"/>
+                <w:numId w:val="13"/>
+              </w:numPr>
+              <w:jc w:val="both"/>
+            </w:pPr>
+            <w:r>
+              <w:t>Pedido de referência</w:t>
+            </w:r>
+          </w:p>
+          <w:p>
+            <w:pPr>
+              <w:pStyle w:val="PargrafodaLista"/>
+              <w:numPr>
+                <w:ilvl w:val="0"/>
+                <w:numId w:val="13"/>
+              </w:numPr>
+              <w:jc w:val="both"/>
+            </w:pPr>
+            <w:r>
+              <w:t>Valor</w:t>
+            </w:r>
+          </w:p>
+          <w:p>
+            <w:pPr>
+              <w:pStyle w:val="PargrafodaLista"/>
+              <w:numPr>
+                <w:ilvl w:val="0"/>
+                <w:numId w:val="13"/>
+              </w:numPr>
+              <w:jc w:val="both"/>
+            </w:pPr>
+            <w:r>
+              <w:t>Observação</w:t>
+            </w:r>
+          </w:p>
+          <w:p>
+            <w:pPr>
+              <w:pStyle w:val="PargrafodaLista"/>
+              <w:numPr>
+                <w:ilvl w:val="0"/>
+                <w:numId w:val="13"/>
+              </w:numPr>
+              <w:jc w:val="both"/>
+            </w:pPr>
+            <w:r>
+              <w:t>Data</w:t>
+            </w:r>
+          </w:p>
+        </w:tc>
+      </w:tr>
+      <w:tr>
+        <w:trPr>
+          <w:trHeight w:val="792"/>
+        </w:trPr>
+        <w:tc>
+          <w:tcPr>
+            <w:tcW w:w="1413" w:type="dxa"/>
+            <w:vAlign w:val="center"/>
+          </w:tcPr>
+          <w:p>
+            <w:pPr>
+              <w:jc w:val="center"/>
+            </w:pPr>
+            <w:r>
+              <w:t>RF043</w:t>
+            </w:r>
+          </w:p>
+        </w:tc>
+        <w:tc>
+          <w:tcPr>
+            <w:tcW w:w="2693" w:type="dxa"/>
+            <w:vAlign w:val="center"/>
+          </w:tcPr>
+          <w:p>
+            <w:pPr>
+              <w:jc w:val="center"/>
+            </w:pPr>
+            <w:r>
+              <w:t>Pagamento</w:t>
+            </w:r>
+          </w:p>
+        </w:tc>
+        <w:tc>
+          <w:tcPr>
+            <w:tcW w:w="7229" w:type="dxa"/>
+            <w:vAlign w:val="center"/>
+          </w:tcPr>
+          <w:p>
+            <w:pPr>
+              <w:jc w:val="both"/>
+            </w:pPr>
+            <w:r>
+              <w:t>O sistema na hora de finalizar um pedido de um mensalista</w:t>
+            </w:r>
+            <w:r>
+              <w:t>, ele deve permitir o usuário selecionar se aquele pedido já foi “Pago” ou está “A pagar”.</w:t>
+            </w:r>
+          </w:p>
+        </w:tc>
+      </w:tr>
+      <w:tr>
+        <w:trPr>
+          <w:trHeight w:val="792"/>
+        </w:trPr>
+        <w:tc>
+          <w:tcPr>
+            <w:tcW w:w="1413" w:type="dxa"/>
+            <w:vAlign w:val="center"/>
+          </w:tcPr>
+          <w:p>
+            <w:pPr>
+              <w:jc w:val="center"/>
+            </w:pPr>
+            <w:r>
+              <w:t>RF044</w:t>
+            </w:r>
+          </w:p>
+        </w:tc>
+        <w:tc>
+          <w:tcPr>
+            <w:tcW w:w="2693" w:type="dxa"/>
+            <w:vAlign w:val="center"/>
+          </w:tcPr>
+          <w:p>
+            <w:pPr>
+              <w:jc w:val="center"/>
+            </w:pPr>
+            <w:r>
+              <w:t>Pagamento</w:t>
+            </w:r>
+          </w:p>
+        </w:tc>
+        <w:tc>
+          <w:tcPr>
+            <w:tcW w:w="7229" w:type="dxa"/>
+            <w:vAlign w:val="center"/>
+          </w:tcPr>
+          <w:p>
+            <w:pPr>
+              <w:jc w:val="both"/>
+            </w:pPr>
+            <w:r>
+              <w:t>Na janela de pedidos do mensalista, o usuário deve conseguir realizar o pagamento parcial ou total do pedido, escolhendo uma ou mais formas de pagamento</w:t>
+            </w:r>
+          </w:p>
+        </w:tc>
+      </w:tr>
     </w:tbl>
+    <w:p>
+      <w:pPr>
+        <w:rPr>
+          <w:b/>
+          <w:bCs/>
+        </w:rPr>
+      </w:pPr>
+    </w:p>
     <w:p>
       <w:pPr>
         <w:rPr>
@@ -3494,6 +3872,232 @@
     </w:lvl>
   </w:abstractNum>
   <w:abstractNum w:abstractNumId="5" w15:restartNumberingAfterBreak="0">
+    <w:nsid w:val="263B7124"/>
+    <w:multiLevelType w:val="hybridMultilevel"/>
+    <w:tmpl w:val="6180EF46"/>
+    <w:lvl w:ilvl="0" w:tplc="04160001">
+      <w:start w:val="1"/>
+      <w:numFmt w:val="bullet"/>
+      <w:lvlText w:val=""/>
+      <w:lvlJc w:val="left"/>
+      <w:pPr>
+        <w:ind w:left="720" w:hanging="360"/>
+      </w:pPr>
+      <w:rPr>
+        <w:rFonts w:ascii="Symbol" w:hAnsi="Symbol" w:hint="default"/>
+      </w:rPr>
+    </w:lvl>
+    <w:lvl w:ilvl="1" w:tplc="04160003" w:tentative="1">
+      <w:start w:val="1"/>
+      <w:numFmt w:val="bullet"/>
+      <w:lvlText w:val="o"/>
+      <w:lvlJc w:val="left"/>
+      <w:pPr>
+        <w:ind w:left="1440" w:hanging="360"/>
+      </w:pPr>
+      <w:rPr>
+        <w:rFonts w:ascii="Courier New" w:hAnsi="Courier New" w:cs="Courier New" w:hint="default"/>
+      </w:rPr>
+    </w:lvl>
+    <w:lvl w:ilvl="2" w:tplc="04160005" w:tentative="1">
+      <w:start w:val="1"/>
+      <w:numFmt w:val="bullet"/>
+      <w:lvlText w:val=""/>
+      <w:lvlJc w:val="left"/>
+      <w:pPr>
+        <w:ind w:left="2160" w:hanging="360"/>
+      </w:pPr>
+      <w:rPr>
+        <w:rFonts w:ascii="Wingdings" w:hAnsi="Wingdings" w:hint="default"/>
+      </w:rPr>
+    </w:lvl>
+    <w:lvl w:ilvl="3" w:tplc="04160001" w:tentative="1">
+      <w:start w:val="1"/>
+      <w:numFmt w:val="bullet"/>
+      <w:lvlText w:val=""/>
+      <w:lvlJc w:val="left"/>
+      <w:pPr>
+        <w:ind w:left="2880" w:hanging="360"/>
+      </w:pPr>
+      <w:rPr>
+        <w:rFonts w:ascii="Symbol" w:hAnsi="Symbol" w:hint="default"/>
+      </w:rPr>
+    </w:lvl>
+    <w:lvl w:ilvl="4" w:tplc="04160003" w:tentative="1">
+      <w:start w:val="1"/>
+      <w:numFmt w:val="bullet"/>
+      <w:lvlText w:val="o"/>
+      <w:lvlJc w:val="left"/>
+      <w:pPr>
+        <w:ind w:left="3600" w:hanging="360"/>
+      </w:pPr>
+      <w:rPr>
+        <w:rFonts w:ascii="Courier New" w:hAnsi="Courier New" w:cs="Courier New" w:hint="default"/>
+      </w:rPr>
+    </w:lvl>
+    <w:lvl w:ilvl="5" w:tplc="04160005" w:tentative="1">
+      <w:start w:val="1"/>
+      <w:numFmt w:val="bullet"/>
+      <w:lvlText w:val=""/>
+      <w:lvlJc w:val="left"/>
+      <w:pPr>
+        <w:ind w:left="4320" w:hanging="360"/>
+      </w:pPr>
+      <w:rPr>
+        <w:rFonts w:ascii="Wingdings" w:hAnsi="Wingdings" w:hint="default"/>
+      </w:rPr>
+    </w:lvl>
+    <w:lvl w:ilvl="6" w:tplc="04160001" w:tentative="1">
+      <w:start w:val="1"/>
+      <w:numFmt w:val="bullet"/>
+      <w:lvlText w:val=""/>
+      <w:lvlJc w:val="left"/>
+      <w:pPr>
+        <w:ind w:left="5040" w:hanging="360"/>
+      </w:pPr>
+      <w:rPr>
+        <w:rFonts w:ascii="Symbol" w:hAnsi="Symbol" w:hint="default"/>
+      </w:rPr>
+    </w:lvl>
+    <w:lvl w:ilvl="7" w:tplc="04160003" w:tentative="1">
+      <w:start w:val="1"/>
+      <w:numFmt w:val="bullet"/>
+      <w:lvlText w:val="o"/>
+      <w:lvlJc w:val="left"/>
+      <w:pPr>
+        <w:ind w:left="5760" w:hanging="360"/>
+      </w:pPr>
+      <w:rPr>
+        <w:rFonts w:ascii="Courier New" w:hAnsi="Courier New" w:cs="Courier New" w:hint="default"/>
+      </w:rPr>
+    </w:lvl>
+    <w:lvl w:ilvl="8" w:tplc="04160005" w:tentative="1">
+      <w:start w:val="1"/>
+      <w:numFmt w:val="bullet"/>
+      <w:lvlText w:val=""/>
+      <w:lvlJc w:val="left"/>
+      <w:pPr>
+        <w:ind w:left="6480" w:hanging="360"/>
+      </w:pPr>
+      <w:rPr>
+        <w:rFonts w:ascii="Wingdings" w:hAnsi="Wingdings" w:hint="default"/>
+      </w:rPr>
+    </w:lvl>
+  </w:abstractNum>
+  <w:abstractNum w:abstractNumId="6" w15:restartNumberingAfterBreak="0">
+    <w:nsid w:val="40302184"/>
+    <w:multiLevelType w:val="hybridMultilevel"/>
+    <w:tmpl w:val="1DBC3F86"/>
+    <w:lvl w:ilvl="0" w:tplc="04160001">
+      <w:start w:val="1"/>
+      <w:numFmt w:val="bullet"/>
+      <w:lvlText w:val=""/>
+      <w:lvlJc w:val="left"/>
+      <w:pPr>
+        <w:ind w:left="720" w:hanging="360"/>
+      </w:pPr>
+      <w:rPr>
+        <w:rFonts w:ascii="Symbol" w:hAnsi="Symbol" w:hint="default"/>
+      </w:rPr>
+    </w:lvl>
+    <w:lvl w:ilvl="1" w:tplc="04160003" w:tentative="1">
+      <w:start w:val="1"/>
+      <w:numFmt w:val="bullet"/>
+      <w:lvlText w:val="o"/>
+      <w:lvlJc w:val="left"/>
+      <w:pPr>
+        <w:ind w:left="1440" w:hanging="360"/>
+      </w:pPr>
+      <w:rPr>
+        <w:rFonts w:ascii="Courier New" w:hAnsi="Courier New" w:cs="Courier New" w:hint="default"/>
+      </w:rPr>
+    </w:lvl>
+    <w:lvl w:ilvl="2" w:tplc="04160005" w:tentative="1">
+      <w:start w:val="1"/>
+      <w:numFmt w:val="bullet"/>
+      <w:lvlText w:val=""/>
+      <w:lvlJc w:val="left"/>
+      <w:pPr>
+        <w:ind w:left="2160" w:hanging="360"/>
+      </w:pPr>
+      <w:rPr>
+        <w:rFonts w:ascii="Wingdings" w:hAnsi="Wingdings" w:hint="default"/>
+      </w:rPr>
+    </w:lvl>
+    <w:lvl w:ilvl="3" w:tplc="04160001" w:tentative="1">
+      <w:start w:val="1"/>
+      <w:numFmt w:val="bullet"/>
+      <w:lvlText w:val=""/>
+      <w:lvlJc w:val="left"/>
+      <w:pPr>
+        <w:ind w:left="2880" w:hanging="360"/>
+      </w:pPr>
+      <w:rPr>
+        <w:rFonts w:ascii="Symbol" w:hAnsi="Symbol" w:hint="default"/>
+      </w:rPr>
+    </w:lvl>
+    <w:lvl w:ilvl="4" w:tplc="04160003" w:tentative="1">
+      <w:start w:val="1"/>
+      <w:numFmt w:val="bullet"/>
+      <w:lvlText w:val="o"/>
+      <w:lvlJc w:val="left"/>
+      <w:pPr>
+        <w:ind w:left="3600" w:hanging="360"/>
+      </w:pPr>
+      <w:rPr>
+        <w:rFonts w:ascii="Courier New" w:hAnsi="Courier New" w:cs="Courier New" w:hint="default"/>
+      </w:rPr>
+    </w:lvl>
+    <w:lvl w:ilvl="5" w:tplc="04160005" w:tentative="1">
+      <w:start w:val="1"/>
+      <w:numFmt w:val="bullet"/>
+      <w:lvlText w:val=""/>
+      <w:lvlJc w:val="left"/>
+      <w:pPr>
+        <w:ind w:left="4320" w:hanging="360"/>
+      </w:pPr>
+      <w:rPr>
+        <w:rFonts w:ascii="Wingdings" w:hAnsi="Wingdings" w:hint="default"/>
+      </w:rPr>
+    </w:lvl>
+    <w:lvl w:ilvl="6" w:tplc="04160001" w:tentative="1">
+      <w:start w:val="1"/>
+      <w:numFmt w:val="bullet"/>
+      <w:lvlText w:val=""/>
+      <w:lvlJc w:val="left"/>
+      <w:pPr>
+        <w:ind w:left="5040" w:hanging="360"/>
+      </w:pPr>
+      <w:rPr>
+        <w:rFonts w:ascii="Symbol" w:hAnsi="Symbol" w:hint="default"/>
+      </w:rPr>
+    </w:lvl>
+    <w:lvl w:ilvl="7" w:tplc="04160003" w:tentative="1">
+      <w:start w:val="1"/>
+      <w:numFmt w:val="bullet"/>
+      <w:lvlText w:val="o"/>
+      <w:lvlJc w:val="left"/>
+      <w:pPr>
+        <w:ind w:left="5760" w:hanging="360"/>
+      </w:pPr>
+      <w:rPr>
+        <w:rFonts w:ascii="Courier New" w:hAnsi="Courier New" w:cs="Courier New" w:hint="default"/>
+      </w:rPr>
+    </w:lvl>
+    <w:lvl w:ilvl="8" w:tplc="04160005" w:tentative="1">
+      <w:start w:val="1"/>
+      <w:numFmt w:val="bullet"/>
+      <w:lvlText w:val=""/>
+      <w:lvlJc w:val="left"/>
+      <w:pPr>
+        <w:ind w:left="6480" w:hanging="360"/>
+      </w:pPr>
+      <w:rPr>
+        <w:rFonts w:ascii="Wingdings" w:hAnsi="Wingdings" w:hint="default"/>
+      </w:rPr>
+    </w:lvl>
+  </w:abstractNum>
+  <w:abstractNum w:abstractNumId="7" w15:restartNumberingAfterBreak="0">
     <w:nsid w:val="608C2D3C"/>
     <w:multiLevelType w:val="hybridMultilevel"/>
     <w:tmpl w:val="215C0C2C"/>
@@ -3606,7 +4210,7 @@
       </w:rPr>
     </w:lvl>
   </w:abstractNum>
-  <w:abstractNum w:abstractNumId="6" w15:restartNumberingAfterBreak="0">
+  <w:abstractNum w:abstractNumId="8" w15:restartNumberingAfterBreak="0">
     <w:nsid w:val="6DA700F4"/>
     <w:multiLevelType w:val="hybridMultilevel"/>
     <w:tmpl w:val="74788A80"/>
@@ -3719,7 +4323,7 @@
       </w:rPr>
     </w:lvl>
   </w:abstractNum>
-  <w:abstractNum w:abstractNumId="7" w15:restartNumberingAfterBreak="0">
+  <w:abstractNum w:abstractNumId="9" w15:restartNumberingAfterBreak="0">
     <w:nsid w:val="6EEB7ADC"/>
     <w:multiLevelType w:val="hybridMultilevel"/>
     <w:tmpl w:val="40B61A8A"/>
@@ -3832,7 +4436,7 @@
       </w:rPr>
     </w:lvl>
   </w:abstractNum>
-  <w:abstractNum w:abstractNumId="8" w15:restartNumberingAfterBreak="0">
+  <w:abstractNum w:abstractNumId="10" w15:restartNumberingAfterBreak="0">
     <w:nsid w:val="77071302"/>
     <w:multiLevelType w:val="hybridMultilevel"/>
     <w:tmpl w:val="EEA273AC"/>
@@ -3945,7 +4549,7 @@
       </w:rPr>
     </w:lvl>
   </w:abstractNum>
-  <w:abstractNum w:abstractNumId="9" w15:restartNumberingAfterBreak="0">
+  <w:abstractNum w:abstractNumId="11" w15:restartNumberingAfterBreak="0">
     <w:nsid w:val="77844542"/>
     <w:multiLevelType w:val="hybridMultilevel"/>
     <w:tmpl w:val="9196999A"/>
@@ -4058,7 +4662,7 @@
       </w:rPr>
     </w:lvl>
   </w:abstractNum>
-  <w:abstractNum w:abstractNumId="10" w15:restartNumberingAfterBreak="0">
+  <w:abstractNum w:abstractNumId="12" w15:restartNumberingAfterBreak="0">
     <w:nsid w:val="7E1C3D2F"/>
     <w:multiLevelType w:val="hybridMultilevel"/>
     <w:tmpl w:val="FA9E46C4"/>
@@ -4175,16 +4779,16 @@
     <w:abstractNumId w:val="2"/>
   </w:num>
   <w:num w:numId="2" w16cid:durableId="337196434">
-    <w:abstractNumId w:val="6"/>
+    <w:abstractNumId w:val="8"/>
   </w:num>
   <w:num w:numId="3" w16cid:durableId="1304193903">
-    <w:abstractNumId w:val="5"/>
+    <w:abstractNumId w:val="7"/>
   </w:num>
   <w:num w:numId="4" w16cid:durableId="128011912">
-    <w:abstractNumId w:val="8"/>
+    <w:abstractNumId w:val="10"/>
   </w:num>
   <w:num w:numId="5" w16cid:durableId="1102728880">
-    <w:abstractNumId w:val="9"/>
+    <w:abstractNumId w:val="11"/>
   </w:num>
   <w:num w:numId="6" w16cid:durableId="1854607384">
     <w:abstractNumId w:val="3"/>
@@ -4199,10 +4803,16 @@
     <w:abstractNumId w:val="0"/>
   </w:num>
   <w:num w:numId="10" w16cid:durableId="730807536">
-    <w:abstractNumId w:val="10"/>
+    <w:abstractNumId w:val="12"/>
   </w:num>
   <w:num w:numId="11" w16cid:durableId="863634237">
-    <w:abstractNumId w:val="7"/>
+    <w:abstractNumId w:val="9"/>
+  </w:num>
+  <w:num w:numId="12" w16cid:durableId="166795740">
+    <w:abstractNumId w:val="6"/>
+  </w:num>
+  <w:num w:numId="13" w16cid:durableId="1924756655">
+    <w:abstractNumId w:val="5"/>
   </w:num>
 </w:numbering>
 </file>

</xml_diff>

<commit_message>
Análise e refatoração dos requisitos funcionais. Criação da tela de Motoboys. Redesign nas telas de Motoboy, Marmita, Bairro e Produto
</commit_message>
<xml_diff>
--- a/ProjetoRotisserieJavaFX/src/main/resources/Documentação Sistema Rotisserie/RequisitosFuncionais.docx
+++ b/ProjetoRotisserieJavaFX/src/main/resources/Documentação Sistema Rotisserie/RequisitosFuncionais.docx
@@ -182,16 +182,10 @@
               <w:jc w:val="both"/>
             </w:pPr>
             <w:r>
-              <w:t xml:space="preserve">Deverá existir todos os </w:t>
-            </w:r>
-            <w:r>
-              <w:t>tipos</w:t>
-            </w:r>
-            <w:r>
-              <w:t xml:space="preserve"> de marmita da rotisseria</w:t>
-            </w:r>
-            <w:r>
-              <w:t>.</w:t>
+              <w:t xml:space="preserve">Deverá </w:t>
+            </w:r>
+            <w:r>
+              <w:t>ser possível cadastrar as marmitas da rotisserie</w:t>
             </w:r>
           </w:p>
         </w:tc>
@@ -257,7 +251,7 @@
               <w:jc w:val="both"/>
             </w:pPr>
             <w:r>
-              <w:t>Descrição</w:t>
+              <w:t>Nome</w:t>
             </w:r>
           </w:p>
           <w:p>
@@ -485,6 +479,53 @@
               <w:jc w:val="center"/>
             </w:pPr>
             <w:r>
+              <w:t>RF006</w:t>
+            </w:r>
+          </w:p>
+        </w:tc>
+        <w:tc>
+          <w:tcPr>
+            <w:tcW w:w="2693" w:type="dxa"/>
+            <w:vAlign w:val="center"/>
+          </w:tcPr>
+          <w:p>
+            <w:pPr>
+              <w:jc w:val="center"/>
+            </w:pPr>
+            <w:r>
+              <w:t>Tipos de Marmitas</w:t>
+            </w:r>
+          </w:p>
+        </w:tc>
+        <w:tc>
+          <w:tcPr>
+            <w:tcW w:w="7229" w:type="dxa"/>
+            <w:vAlign w:val="center"/>
+          </w:tcPr>
+          <w:p>
+            <w:pPr>
+              <w:jc w:val="both"/>
+            </w:pPr>
+            <w:r>
+              <w:t>Não poderá existir mais de um tipo de marmita com o mesmo nome</w:t>
+            </w:r>
+          </w:p>
+        </w:tc>
+      </w:tr>
+      <w:tr>
+        <w:trPr>
+          <w:trHeight w:val="421"/>
+        </w:trPr>
+        <w:tc>
+          <w:tcPr>
+            <w:tcW w:w="1413" w:type="dxa"/>
+            <w:vAlign w:val="center"/>
+          </w:tcPr>
+          <w:p>
+            <w:pPr>
+              <w:jc w:val="center"/>
+            </w:pPr>
+            <w:r>
               <w:t>RF00</w:t>
             </w:r>
             <w:r>
@@ -850,7 +891,15 @@
               <w:jc w:val="both"/>
             </w:pPr>
             <w:r>
-              <w:t>Na área de informações o usuário poderá adicionar o nome do cliente ou se mensalista o nome dele, definir o tipo do pedido, o tipo de pagamento, o endereço e o motoboy responsável por ele(se for entrega</w:t>
+              <w:t xml:space="preserve">Na área de informações o usuário poderá adicionar o nome do cliente ou se mensalista o nome dele, definir o tipo do pedido, o tipo de pagamento, o endereço e o motoboy responsável por </w:t>
+            </w:r>
+            <w:proofErr w:type="gramStart"/>
+            <w:r>
+              <w:t>ele(</w:t>
+            </w:r>
+            <w:proofErr w:type="gramEnd"/>
+            <w:r>
+              <w:t>se for entrega</w:t>
             </w:r>
             <w:r>
               <w:t>r</w:t>
@@ -980,7 +1029,15 @@
               <w:t>o</w:t>
             </w:r>
             <w:r>
-              <w:t xml:space="preserve"> pedido(entrega, balcão)</w:t>
+              <w:t xml:space="preserve"> </w:t>
+            </w:r>
+            <w:proofErr w:type="gramStart"/>
+            <w:r>
+              <w:t>pedido(</w:t>
+            </w:r>
+            <w:proofErr w:type="gramEnd"/>
+            <w:r>
+              <w:t>entrega, balcão)</w:t>
             </w:r>
           </w:p>
           <w:p>
@@ -993,8 +1050,13 @@
               <w:spacing w:after="160" w:line="278" w:lineRule="auto"/>
               <w:jc w:val="both"/>
             </w:pPr>
-            <w:r>
-              <w:t>Observações(preparo, entrega, pagamento)</w:t>
+            <w:proofErr w:type="gramStart"/>
+            <w:r>
+              <w:t>Observações(</w:t>
+            </w:r>
+            <w:proofErr w:type="gramEnd"/>
+            <w:r>
+              <w:t>preparo, entrega, pagamento)</w:t>
             </w:r>
           </w:p>
           <w:p>
@@ -1329,85 +1391,10 @@
               <w:jc w:val="both"/>
             </w:pPr>
             <w:r>
-              <w:t>Deverá haver uma janela para visualização dos pedidos realizados, com uma tabela para os pedidos e um mecanismo de pesquisa de pedidos pelos seguintes critérios:</w:t>
-            </w:r>
-          </w:p>
-          <w:p>
-            <w:pPr>
-              <w:pStyle w:val="PargrafodaLista"/>
-              <w:numPr>
-                <w:ilvl w:val="0"/>
-                <w:numId w:val="7"/>
-              </w:numPr>
-              <w:jc w:val="both"/>
-            </w:pPr>
-            <w:r>
-              <w:t>Nome do cliente</w:t>
-            </w:r>
-          </w:p>
-          <w:p>
-            <w:pPr>
-              <w:pStyle w:val="PargrafodaLista"/>
-              <w:numPr>
-                <w:ilvl w:val="0"/>
-                <w:numId w:val="7"/>
-              </w:numPr>
-              <w:jc w:val="both"/>
-            </w:pPr>
-            <w:r>
-              <w:t>Tipo</w:t>
-            </w:r>
-          </w:p>
-          <w:p>
-            <w:pPr>
-              <w:pStyle w:val="PargrafodaLista"/>
-              <w:numPr>
-                <w:ilvl w:val="0"/>
-                <w:numId w:val="7"/>
-              </w:numPr>
-              <w:jc w:val="both"/>
-            </w:pPr>
-            <w:r>
-              <w:t>Pagamento</w:t>
-            </w:r>
-          </w:p>
-          <w:p>
-            <w:pPr>
-              <w:pStyle w:val="PargrafodaLista"/>
-              <w:numPr>
-                <w:ilvl w:val="0"/>
-                <w:numId w:val="7"/>
-              </w:numPr>
-              <w:jc w:val="both"/>
-            </w:pPr>
-            <w:r>
-              <w:t>Vencimento</w:t>
-            </w:r>
-          </w:p>
-          <w:p>
-            <w:pPr>
-              <w:pStyle w:val="PargrafodaLista"/>
-              <w:numPr>
-                <w:ilvl w:val="0"/>
-                <w:numId w:val="7"/>
-              </w:numPr>
-              <w:jc w:val="both"/>
-            </w:pPr>
-            <w:r>
-              <w:t>Data(Intervalo de datas)</w:t>
-            </w:r>
-          </w:p>
-          <w:p>
-            <w:pPr>
-              <w:pStyle w:val="PargrafodaLista"/>
-              <w:numPr>
-                <w:ilvl w:val="0"/>
-                <w:numId w:val="7"/>
-              </w:numPr>
-              <w:jc w:val="both"/>
-            </w:pPr>
-            <w:r>
-              <w:t>Status</w:t>
+              <w:t>Deverá haver uma janela para visualização dos pedidos realizados</w:t>
+            </w:r>
+            <w:r>
+              <w:t xml:space="preserve"> em uma tabela</w:t>
             </w:r>
           </w:p>
         </w:tc>
@@ -1429,7 +1416,7 @@
               <w:t>RF01</w:t>
             </w:r>
             <w:r>
-              <w:t>7</w:t>
+              <w:t>9</w:t>
             </w:r>
           </w:p>
         </w:tc>
@@ -1443,7 +1430,7 @@
               <w:jc w:val="center"/>
             </w:pPr>
             <w:r>
-              <w:t>Pedidos</w:t>
+              <w:t>Motoboys</w:t>
             </w:r>
           </w:p>
         </w:tc>
@@ -1457,10 +1444,7 @@
               <w:jc w:val="both"/>
             </w:pPr>
             <w:r>
-              <w:t>O sistema deverá permitir o cancelamento ou alteração de pedidos, porém, apenas com um código de verificação</w:t>
-            </w:r>
-            <w:r>
-              <w:t>.</w:t>
+              <w:t>O sistema deverá manter motoboys.</w:t>
             </w:r>
           </w:p>
         </w:tc>
@@ -1479,11 +1463,10 @@
               <w:jc w:val="center"/>
             </w:pPr>
             <w:r>
-              <w:lastRenderedPageBreak/>
-              <w:t>RF01</w:t>
-            </w:r>
-            <w:r>
-              <w:t>8</w:t>
+              <w:t>RF0</w:t>
+            </w:r>
+            <w:r>
+              <w:t>20</w:t>
             </w:r>
           </w:p>
         </w:tc>
@@ -1497,7 +1480,7 @@
               <w:jc w:val="center"/>
             </w:pPr>
             <w:r>
-              <w:t>Pedidos</w:t>
+              <w:t>Motoboys</w:t>
             </w:r>
           </w:p>
         </w:tc>
@@ -1511,7 +1494,46 @@
               <w:jc w:val="both"/>
             </w:pPr>
             <w:r>
-              <w:t>Através da janela de pedidos realizados o usuário poderá selecionar um pedido para realizar o cancelamento, se possuir o código de verificação.</w:t>
+              <w:t>Os motoboys deverão possuir os seguintes atributos:</w:t>
+            </w:r>
+          </w:p>
+          <w:p>
+            <w:pPr>
+              <w:pStyle w:val="PargrafodaLista"/>
+              <w:numPr>
+                <w:ilvl w:val="0"/>
+                <w:numId w:val="5"/>
+              </w:numPr>
+              <w:jc w:val="both"/>
+            </w:pPr>
+            <w:r>
+              <w:t>Nome</w:t>
+            </w:r>
+          </w:p>
+          <w:p>
+            <w:pPr>
+              <w:pStyle w:val="PargrafodaLista"/>
+              <w:numPr>
+                <w:ilvl w:val="0"/>
+                <w:numId w:val="5"/>
+              </w:numPr>
+              <w:jc w:val="both"/>
+            </w:pPr>
+            <w:r>
+              <w:t>Valor da diária</w:t>
+            </w:r>
+          </w:p>
+          <w:p>
+            <w:pPr>
+              <w:pStyle w:val="PargrafodaLista"/>
+              <w:numPr>
+                <w:ilvl w:val="0"/>
+                <w:numId w:val="5"/>
+              </w:numPr>
+              <w:jc w:val="both"/>
+            </w:pPr>
+            <w:r>
+              <w:t>Status</w:t>
             </w:r>
           </w:p>
         </w:tc>
@@ -1530,10 +1552,10 @@
               <w:jc w:val="center"/>
             </w:pPr>
             <w:r>
-              <w:t>RF01</w:t>
-            </w:r>
-            <w:r>
-              <w:t>9</w:t>
+              <w:t>RF0</w:t>
+            </w:r>
+            <w:r>
+              <w:t>21</w:t>
             </w:r>
           </w:p>
         </w:tc>
@@ -1561,7 +1583,7 @@
               <w:jc w:val="both"/>
             </w:pPr>
             <w:r>
-              <w:t>O sistema deverá manter motoboys.</w:t>
+              <w:t>Deverá existir uma janela para a manutenção dos motoboys, com uma tabela de todos os motoboys e suas informações.</w:t>
             </w:r>
           </w:p>
         </w:tc>
@@ -1580,10 +1602,11 @@
               <w:jc w:val="center"/>
             </w:pPr>
             <w:r>
+              <w:lastRenderedPageBreak/>
               <w:t>RF0</w:t>
             </w:r>
             <w:r>
-              <w:t>20</w:t>
+              <w:t>22</w:t>
             </w:r>
           </w:p>
         </w:tc>
@@ -1611,46 +1634,21 @@
               <w:jc w:val="both"/>
             </w:pPr>
             <w:r>
-              <w:t>Os motoboys deverão possuir os seguintes atributos:</w:t>
-            </w:r>
-          </w:p>
-          <w:p>
-            <w:pPr>
-              <w:pStyle w:val="PargrafodaLista"/>
-              <w:numPr>
-                <w:ilvl w:val="0"/>
-                <w:numId w:val="5"/>
-              </w:numPr>
-              <w:jc w:val="both"/>
-            </w:pPr>
-            <w:r>
-              <w:t>Nome</w:t>
-            </w:r>
-          </w:p>
-          <w:p>
-            <w:pPr>
-              <w:pStyle w:val="PargrafodaLista"/>
-              <w:numPr>
-                <w:ilvl w:val="0"/>
-                <w:numId w:val="5"/>
-              </w:numPr>
-              <w:jc w:val="both"/>
-            </w:pPr>
-            <w:r>
-              <w:t>Valor da diária</w:t>
-            </w:r>
-          </w:p>
-          <w:p>
-            <w:pPr>
-              <w:pStyle w:val="PargrafodaLista"/>
-              <w:numPr>
-                <w:ilvl w:val="0"/>
-                <w:numId w:val="5"/>
-              </w:numPr>
-              <w:jc w:val="both"/>
-            </w:pPr>
-            <w:r>
-              <w:t>Status</w:t>
+              <w:t xml:space="preserve">Deverá existir uma janela para fechamento da diária de um motoboy, contendo os dados do motoboy, quantidade de marmitas entregues, valor total da </w:t>
+            </w:r>
+            <w:proofErr w:type="gramStart"/>
+            <w:r>
+              <w:t>diária(</w:t>
+            </w:r>
+            <w:proofErr w:type="gramEnd"/>
+            <w:r>
+              <w:t>diária + entregas),</w:t>
+            </w:r>
+            <w:r>
+              <w:t xml:space="preserve"> </w:t>
+            </w:r>
+            <w:r>
+              <w:t>data, campos para acréscimos e descontos.</w:t>
             </w:r>
           </w:p>
         </w:tc>
@@ -1669,10 +1667,10 @@
               <w:jc w:val="center"/>
             </w:pPr>
             <w:r>
-              <w:t>RF0</w:t>
-            </w:r>
-            <w:r>
-              <w:t>21</w:t>
+              <w:t>RF02</w:t>
+            </w:r>
+            <w:r>
+              <w:t>3</w:t>
             </w:r>
           </w:p>
         </w:tc>
@@ -1686,7 +1684,7 @@
               <w:jc w:val="center"/>
             </w:pPr>
             <w:r>
-              <w:t>Motoboys</w:t>
+              <w:t>Bairros</w:t>
             </w:r>
           </w:p>
         </w:tc>
@@ -1700,7 +1698,7 @@
               <w:jc w:val="both"/>
             </w:pPr>
             <w:r>
-              <w:t>Deverá existir uma janela para a manutenção dos motoboys, com uma tabela de todos os motoboys e suas informações.</w:t>
+              <w:t>O sistema deverá manter bairros.</w:t>
             </w:r>
           </w:p>
         </w:tc>
@@ -1719,10 +1717,10 @@
               <w:jc w:val="center"/>
             </w:pPr>
             <w:r>
-              <w:t>RF0</w:t>
-            </w:r>
-            <w:r>
-              <w:t>22</w:t>
+              <w:t>RF02</w:t>
+            </w:r>
+            <w:r>
+              <w:t>4</w:t>
             </w:r>
           </w:p>
         </w:tc>
@@ -1736,7 +1734,7 @@
               <w:jc w:val="center"/>
             </w:pPr>
             <w:r>
-              <w:t>Motoboys</w:t>
+              <w:t>Bairros</w:t>
             </w:r>
           </w:p>
         </w:tc>
@@ -1750,13 +1748,46 @@
               <w:jc w:val="both"/>
             </w:pPr>
             <w:r>
-              <w:t>Deverá existir uma janela para fechamento da diária de um motoboy, contendo os dados do motoboy, quantidade de marmitas entregues, valor total da diária(diária + entregas),</w:t>
-            </w:r>
-            <w:r>
-              <w:t xml:space="preserve"> </w:t>
-            </w:r>
-            <w:r>
-              <w:t>data, campos para acréscimos e descontos.</w:t>
+              <w:t>Os bairros deverão possuir os seguintes atributos:</w:t>
+            </w:r>
+          </w:p>
+          <w:p>
+            <w:pPr>
+              <w:pStyle w:val="PargrafodaLista"/>
+              <w:numPr>
+                <w:ilvl w:val="0"/>
+                <w:numId w:val="6"/>
+              </w:numPr>
+              <w:jc w:val="both"/>
+            </w:pPr>
+            <w:r>
+              <w:t>Nome</w:t>
+            </w:r>
+          </w:p>
+          <w:p>
+            <w:pPr>
+              <w:pStyle w:val="PargrafodaLista"/>
+              <w:numPr>
+                <w:ilvl w:val="0"/>
+                <w:numId w:val="6"/>
+              </w:numPr>
+              <w:jc w:val="both"/>
+            </w:pPr>
+            <w:r>
+              <w:t>Valor de entrega</w:t>
+            </w:r>
+          </w:p>
+          <w:p>
+            <w:pPr>
+              <w:pStyle w:val="PargrafodaLista"/>
+              <w:numPr>
+                <w:ilvl w:val="0"/>
+                <w:numId w:val="6"/>
+              </w:numPr>
+              <w:jc w:val="both"/>
+            </w:pPr>
+            <w:r>
+              <w:t>Status</w:t>
             </w:r>
           </w:p>
         </w:tc>
@@ -1778,7 +1809,7 @@
               <w:t>RF02</w:t>
             </w:r>
             <w:r>
-              <w:t>3</w:t>
+              <w:t>5</w:t>
             </w:r>
           </w:p>
         </w:tc>
@@ -1806,7 +1837,7 @@
               <w:jc w:val="both"/>
             </w:pPr>
             <w:r>
-              <w:t>O sistema deverá manter bairros.</w:t>
+              <w:t>Deverá existir uma janela para manutenção dos bairros, havendo uma tabela com todos os bairros cadastrados.</w:t>
             </w:r>
           </w:p>
         </w:tc>
@@ -1828,7 +1859,7 @@
               <w:t>RF02</w:t>
             </w:r>
             <w:r>
-              <w:t>4</w:t>
+              <w:t>6</w:t>
             </w:r>
           </w:p>
         </w:tc>
@@ -1856,46 +1887,7 @@
               <w:jc w:val="both"/>
             </w:pPr>
             <w:r>
-              <w:t>Os bairros deverão possuir os seguintes atributos:</w:t>
-            </w:r>
-          </w:p>
-          <w:p>
-            <w:pPr>
-              <w:pStyle w:val="PargrafodaLista"/>
-              <w:numPr>
-                <w:ilvl w:val="0"/>
-                <w:numId w:val="6"/>
-              </w:numPr>
-              <w:jc w:val="both"/>
-            </w:pPr>
-            <w:r>
-              <w:t>Nome</w:t>
-            </w:r>
-          </w:p>
-          <w:p>
-            <w:pPr>
-              <w:pStyle w:val="PargrafodaLista"/>
-              <w:numPr>
-                <w:ilvl w:val="0"/>
-                <w:numId w:val="6"/>
-              </w:numPr>
-              <w:jc w:val="both"/>
-            </w:pPr>
-            <w:r>
-              <w:t>Valor de entrega</w:t>
-            </w:r>
-          </w:p>
-          <w:p>
-            <w:pPr>
-              <w:pStyle w:val="PargrafodaLista"/>
-              <w:numPr>
-                <w:ilvl w:val="0"/>
-                <w:numId w:val="6"/>
-              </w:numPr>
-              <w:jc w:val="both"/>
-            </w:pPr>
-            <w:r>
-              <w:t>Status</w:t>
+              <w:t>Os bairros deverão ser armazenados no banco de dados.</w:t>
             </w:r>
           </w:p>
         </w:tc>
@@ -1917,7 +1909,7 @@
               <w:t>RF02</w:t>
             </w:r>
             <w:r>
-              <w:t>5</w:t>
+              <w:t>7</w:t>
             </w:r>
           </w:p>
         </w:tc>
@@ -1931,7 +1923,7 @@
               <w:jc w:val="center"/>
             </w:pPr>
             <w:r>
-              <w:t>Bairros</w:t>
+              <w:t>Mensalistas</w:t>
             </w:r>
           </w:p>
         </w:tc>
@@ -1945,7 +1937,10 @@
               <w:jc w:val="both"/>
             </w:pPr>
             <w:r>
-              <w:t>Deverá existir uma janela para manutenção dos bairros, havendo uma tabela com todos os bairros cadastrados.</w:t>
+              <w:t>O sistema deverá manter mensalistas</w:t>
+            </w:r>
+            <w:r>
+              <w:t>.</w:t>
             </w:r>
           </w:p>
         </w:tc>
@@ -1967,7 +1962,7 @@
               <w:t>RF02</w:t>
             </w:r>
             <w:r>
-              <w:t>6</w:t>
+              <w:t>8</w:t>
             </w:r>
           </w:p>
         </w:tc>
@@ -1981,7 +1976,7 @@
               <w:jc w:val="center"/>
             </w:pPr>
             <w:r>
-              <w:t>Bairros</w:t>
+              <w:t>Mensalistas</w:t>
             </w:r>
           </w:p>
         </w:tc>
@@ -1995,7 +1990,90 @@
               <w:jc w:val="both"/>
             </w:pPr>
             <w:r>
-              <w:t>Os bairros deverão ser armazenados no banco de dados.</w:t>
+              <w:t>Um mensalista deverá possuir os seguintes atributos:</w:t>
+            </w:r>
+          </w:p>
+          <w:p>
+            <w:pPr>
+              <w:pStyle w:val="PargrafodaLista"/>
+              <w:numPr>
+                <w:ilvl w:val="0"/>
+                <w:numId w:val="8"/>
+              </w:numPr>
+              <w:jc w:val="both"/>
+            </w:pPr>
+            <w:r>
+              <w:t>Nome</w:t>
+            </w:r>
+          </w:p>
+          <w:p>
+            <w:pPr>
+              <w:pStyle w:val="PargrafodaLista"/>
+              <w:numPr>
+                <w:ilvl w:val="0"/>
+                <w:numId w:val="8"/>
+              </w:numPr>
+              <w:jc w:val="both"/>
+            </w:pPr>
+            <w:r>
+              <w:t>CPF</w:t>
+            </w:r>
+          </w:p>
+          <w:p>
+            <w:pPr>
+              <w:pStyle w:val="PargrafodaLista"/>
+              <w:numPr>
+                <w:ilvl w:val="0"/>
+                <w:numId w:val="8"/>
+              </w:numPr>
+              <w:jc w:val="both"/>
+            </w:pPr>
+            <w:proofErr w:type="gramStart"/>
+            <w:r>
+              <w:t>Conta(</w:t>
+            </w:r>
+            <w:proofErr w:type="gramEnd"/>
+            <w:r>
+              <w:t>valor a pagar)</w:t>
+            </w:r>
+          </w:p>
+          <w:p>
+            <w:pPr>
+              <w:pStyle w:val="PargrafodaLista"/>
+              <w:numPr>
+                <w:ilvl w:val="0"/>
+                <w:numId w:val="8"/>
+              </w:numPr>
+              <w:jc w:val="both"/>
+            </w:pPr>
+            <w:r>
+              <w:t>Endereço</w:t>
+            </w:r>
+          </w:p>
+          <w:p>
+            <w:pPr>
+              <w:pStyle w:val="PargrafodaLista"/>
+              <w:numPr>
+                <w:ilvl w:val="0"/>
+                <w:numId w:val="8"/>
+              </w:numPr>
+              <w:jc w:val="both"/>
+            </w:pPr>
+            <w:r>
+              <w:t>Bairro</w:t>
+            </w:r>
+          </w:p>
+          <w:p>
+            <w:pPr>
+              <w:pStyle w:val="PargrafodaLista"/>
+              <w:numPr>
+                <w:ilvl w:val="0"/>
+                <w:numId w:val="8"/>
+              </w:numPr>
+              <w:jc w:val="both"/>
+            </w:pPr>
+            <w:r>
+              <w:t>Status</w:t>
             </w:r>
           </w:p>
         </w:tc>
@@ -2017,7 +2095,7 @@
               <w:t>RF02</w:t>
             </w:r>
             <w:r>
-              <w:t>7</w:t>
+              <w:t>9</w:t>
             </w:r>
           </w:p>
         </w:tc>
@@ -2045,10 +2123,7 @@
               <w:jc w:val="both"/>
             </w:pPr>
             <w:r>
-              <w:t>O sistema deverá manter mensalistas</w:t>
-            </w:r>
-            <w:r>
-              <w:t>.</w:t>
+              <w:t>Deverá haver uma janela para o cadastro de novos mensalistas.</w:t>
             </w:r>
           </w:p>
         </w:tc>
@@ -2067,10 +2142,10 @@
               <w:jc w:val="center"/>
             </w:pPr>
             <w:r>
-              <w:t>RF02</w:t>
-            </w:r>
-            <w:r>
-              <w:t>8</w:t>
+              <w:t>RF0</w:t>
+            </w:r>
+            <w:r>
+              <w:t>30</w:t>
             </w:r>
           </w:p>
         </w:tc>
@@ -2098,85 +2173,10 @@
               <w:jc w:val="both"/>
             </w:pPr>
             <w:r>
-              <w:t>Um mensalista deverá possuir os seguintes atributos:</w:t>
-            </w:r>
-          </w:p>
-          <w:p>
-            <w:pPr>
-              <w:pStyle w:val="PargrafodaLista"/>
-              <w:numPr>
-                <w:ilvl w:val="0"/>
-                <w:numId w:val="8"/>
-              </w:numPr>
-              <w:jc w:val="both"/>
-            </w:pPr>
-            <w:r>
-              <w:t>Nome</w:t>
-            </w:r>
-          </w:p>
-          <w:p>
-            <w:pPr>
-              <w:pStyle w:val="PargrafodaLista"/>
-              <w:numPr>
-                <w:ilvl w:val="0"/>
-                <w:numId w:val="8"/>
-              </w:numPr>
-              <w:jc w:val="both"/>
-            </w:pPr>
-            <w:r>
-              <w:t>CPF</w:t>
-            </w:r>
-          </w:p>
-          <w:p>
-            <w:pPr>
-              <w:pStyle w:val="PargrafodaLista"/>
-              <w:numPr>
-                <w:ilvl w:val="0"/>
-                <w:numId w:val="8"/>
-              </w:numPr>
-              <w:jc w:val="both"/>
-            </w:pPr>
-            <w:r>
-              <w:t>Conta(valor a pagar)</w:t>
-            </w:r>
-          </w:p>
-          <w:p>
-            <w:pPr>
-              <w:pStyle w:val="PargrafodaLista"/>
-              <w:numPr>
-                <w:ilvl w:val="0"/>
-                <w:numId w:val="8"/>
-              </w:numPr>
-              <w:jc w:val="both"/>
-            </w:pPr>
-            <w:r>
-              <w:t>Endereço</w:t>
-            </w:r>
-          </w:p>
-          <w:p>
-            <w:pPr>
-              <w:pStyle w:val="PargrafodaLista"/>
-              <w:numPr>
-                <w:ilvl w:val="0"/>
-                <w:numId w:val="8"/>
-              </w:numPr>
-              <w:jc w:val="both"/>
-            </w:pPr>
-            <w:r>
-              <w:t>Bairro</w:t>
-            </w:r>
-          </w:p>
-          <w:p>
-            <w:pPr>
-              <w:pStyle w:val="PargrafodaLista"/>
-              <w:numPr>
-                <w:ilvl w:val="0"/>
-                <w:numId w:val="8"/>
-              </w:numPr>
-              <w:jc w:val="both"/>
-            </w:pPr>
-            <w:r>
-              <w:t>Status</w:t>
+              <w:t>Deverá haver uma janela para manutenção dos mensalistas, com uma tabela de todos os mensalistas e suas informações</w:t>
+            </w:r>
+            <w:r>
+              <w:t>.</w:t>
             </w:r>
           </w:p>
         </w:tc>
@@ -2195,11 +2195,7 @@
               <w:jc w:val="center"/>
             </w:pPr>
             <w:r>
-              <w:lastRenderedPageBreak/>
-              <w:t>RF02</w:t>
-            </w:r>
-            <w:r>
-              <w:t>9</w:t>
+              <w:t>RF030.1</w:t>
             </w:r>
           </w:p>
         </w:tc>
@@ -2227,7 +2223,41 @@
               <w:jc w:val="both"/>
             </w:pPr>
             <w:r>
-              <w:t>Deverá haver uma janela para o cadastro de novos mensalistas.</w:t>
+              <w:t>O valor da conta dos mensalistas deve ser a soma do valor de todos os pedidos por ele realizados, menos a soma de todo o valor por ele pago:</w:t>
+            </w:r>
+          </w:p>
+          <w:p>
+            <w:pPr>
+              <w:jc w:val="both"/>
+            </w:pPr>
+          </w:p>
+          <w:p>
+            <w:pPr>
+              <w:jc w:val="both"/>
+            </w:pPr>
+            <w:proofErr w:type="spellStart"/>
+            <w:r>
+              <w:t>Ex</w:t>
+            </w:r>
+            <w:proofErr w:type="spellEnd"/>
+            <w:r>
+              <w:t>: Valor Pedido = 20 reais</w:t>
+            </w:r>
+          </w:p>
+          <w:p>
+            <w:pPr>
+              <w:jc w:val="both"/>
+            </w:pPr>
+            <w:r>
+              <w:t xml:space="preserve">       Valor pago = 10 reais</w:t>
+            </w:r>
+          </w:p>
+          <w:p>
+            <w:pPr>
+              <w:jc w:val="both"/>
+            </w:pPr>
+            <w:r>
+              <w:t xml:space="preserve">       Conta = 10 reais</w:t>
             </w:r>
           </w:p>
         </w:tc>
@@ -2246,10 +2276,11 @@
               <w:jc w:val="center"/>
             </w:pPr>
             <w:r>
+              <w:lastRenderedPageBreak/>
               <w:t>RF0</w:t>
             </w:r>
             <w:r>
-              <w:t>30</w:t>
+              <w:t>31</w:t>
             </w:r>
           </w:p>
         </w:tc>
@@ -2277,10 +2308,7 @@
               <w:jc w:val="both"/>
             </w:pPr>
             <w:r>
-              <w:t>Deverá haver uma janela para manutenção dos mensalistas, com uma tabela de todos os mensalistas e suas informações</w:t>
-            </w:r>
-            <w:r>
-              <w:t>.</w:t>
+              <w:t>Deverá haver uma janela para manutenção de pedidos de cada mensalista, contendo todos os pedidos já realizados</w:t>
             </w:r>
           </w:p>
         </w:tc>
@@ -2299,7 +2327,7 @@
               <w:jc w:val="center"/>
             </w:pPr>
             <w:r>
-              <w:t>RF030.1</w:t>
+              <w:t>RF031.1</w:t>
             </w:r>
           </w:p>
         </w:tc>
@@ -2327,41 +2355,7 @@
               <w:jc w:val="both"/>
             </w:pPr>
             <w:r>
-              <w:t>O valor da conta dos mensalistas deve ser a soma do valor de todos os pedidos por ele realizados, menos a soma de todo o valor por ele pago:</w:t>
-            </w:r>
-          </w:p>
-          <w:p>
-            <w:pPr>
-              <w:jc w:val="both"/>
-            </w:pPr>
-          </w:p>
-          <w:p>
-            <w:pPr>
-              <w:jc w:val="both"/>
-            </w:pPr>
-            <w:proofErr w:type="spellStart"/>
-            <w:r>
-              <w:t>Ex</w:t>
-            </w:r>
-            <w:proofErr w:type="spellEnd"/>
-            <w:r>
-              <w:t>: Valor Pedido = 20 reais</w:t>
-            </w:r>
-          </w:p>
-          <w:p>
-            <w:pPr>
-              <w:jc w:val="both"/>
-            </w:pPr>
-            <w:r>
-              <w:t xml:space="preserve">       Valor pago = 10 reais</w:t>
-            </w:r>
-          </w:p>
-          <w:p>
-            <w:pPr>
-              <w:jc w:val="both"/>
-            </w:pPr>
-            <w:r>
-              <w:t xml:space="preserve">       Conta = 10 reais</w:t>
+              <w:t>Na janela de detalhes de pedidos realizados pelo mensalista, deve conter todas a informações do pedido, o valor a pagar, todos os pagamentos realizados</w:t>
             </w:r>
           </w:p>
         </w:tc>
@@ -2383,7 +2377,7 @@
               <w:t>RF0</w:t>
             </w:r>
             <w:r>
-              <w:t>31</w:t>
+              <w:t>32</w:t>
             </w:r>
           </w:p>
         </w:tc>
@@ -2397,7 +2391,7 @@
               <w:jc w:val="center"/>
             </w:pPr>
             <w:r>
-              <w:t>Mensalistas</w:t>
+              <w:t>Cardápio</w:t>
             </w:r>
           </w:p>
         </w:tc>
@@ -2411,55 +2405,7 @@
               <w:jc w:val="both"/>
             </w:pPr>
             <w:r>
-              <w:t>Deverá haver uma janela para manutenção de pedidos de cada mensalista, contendo todos os pedidos já realizados</w:t>
-            </w:r>
-            <w:r>
-              <w:t xml:space="preserve">. </w:t>
-            </w:r>
-            <w:r>
-              <w:t>Deverá conter um mecanismo de pesquisa com os seguintes critérios:</w:t>
-            </w:r>
-          </w:p>
-          <w:p>
-            <w:pPr>
-              <w:pStyle w:val="PargrafodaLista"/>
-              <w:numPr>
-                <w:ilvl w:val="0"/>
-                <w:numId w:val="7"/>
-              </w:numPr>
-              <w:spacing w:after="160" w:line="278" w:lineRule="auto"/>
-              <w:jc w:val="both"/>
-            </w:pPr>
-            <w:r>
-              <w:t>Tipo</w:t>
-            </w:r>
-          </w:p>
-          <w:p>
-            <w:pPr>
-              <w:pStyle w:val="PargrafodaLista"/>
-              <w:numPr>
-                <w:ilvl w:val="0"/>
-                <w:numId w:val="7"/>
-              </w:numPr>
-              <w:spacing w:after="160" w:line="278" w:lineRule="auto"/>
-              <w:jc w:val="both"/>
-            </w:pPr>
-            <w:r>
-              <w:t>Data(Intervalo de datas)</w:t>
-            </w:r>
-          </w:p>
-          <w:p>
-            <w:pPr>
-              <w:pStyle w:val="PargrafodaLista"/>
-              <w:numPr>
-                <w:ilvl w:val="0"/>
-                <w:numId w:val="7"/>
-              </w:numPr>
-              <w:spacing w:after="160" w:line="278" w:lineRule="auto"/>
-              <w:jc w:val="both"/>
-            </w:pPr>
-            <w:r>
-              <w:t>Pago/Não Pago</w:t>
+              <w:t>Deverá existir uma janela para a definição dos principais, misturas, guarnições e salada do cardápio do dia.</w:t>
             </w:r>
           </w:p>
         </w:tc>
@@ -2478,7 +2424,10 @@
               <w:jc w:val="center"/>
             </w:pPr>
             <w:r>
-              <w:t>RF031.1</w:t>
+              <w:t>RF0</w:t>
+            </w:r>
+            <w:r>
+              <w:t>33</w:t>
             </w:r>
           </w:p>
         </w:tc>
@@ -2492,7 +2441,7 @@
               <w:jc w:val="center"/>
             </w:pPr>
             <w:r>
-              <w:t>Mensalistas</w:t>
+              <w:t>Cardápio</w:t>
             </w:r>
           </w:p>
         </w:tc>
@@ -2506,7 +2455,19 @@
               <w:jc w:val="both"/>
             </w:pPr>
             <w:r>
-              <w:t>Na janela de detalhes de pedidos realizados pelo mensalista, deve conter todas a informações do pedido, o valor a pagar, todos os pagamentos realizados</w:t>
+              <w:t xml:space="preserve">Na janela de </w:t>
+            </w:r>
+            <w:r>
+              <w:t xml:space="preserve">cardápio o usuário poderá </w:t>
+            </w:r>
+            <w:r>
+              <w:t xml:space="preserve">definir </w:t>
+            </w:r>
+            <w:r>
+              <w:t xml:space="preserve">o cardápio </w:t>
+            </w:r>
+            <w:r>
+              <w:t>e itens disponíveis no dia</w:t>
             </w:r>
           </w:p>
         </w:tc>
@@ -2525,10 +2486,10 @@
               <w:jc w:val="center"/>
             </w:pPr>
             <w:r>
-              <w:t>RF0</w:t>
-            </w:r>
-            <w:r>
-              <w:t>32</w:t>
+              <w:t>RF03</w:t>
+            </w:r>
+            <w:r>
+              <w:t>4</w:t>
             </w:r>
           </w:p>
         </w:tc>
@@ -2542,7 +2503,7 @@
               <w:jc w:val="center"/>
             </w:pPr>
             <w:r>
-              <w:t>Cardápio</w:t>
+              <w:t>Produtos</w:t>
             </w:r>
           </w:p>
         </w:tc>
@@ -2556,7 +2517,10 @@
               <w:jc w:val="both"/>
             </w:pPr>
             <w:r>
-              <w:t>Deverá existir uma janela para a definição dos principais, misturas, guarnições e salada do cardápio do dia.</w:t>
+              <w:t>O sistema deverá manter produtos</w:t>
+            </w:r>
+            <w:r>
+              <w:t>.</w:t>
             </w:r>
           </w:p>
         </w:tc>
@@ -2575,10 +2539,10 @@
               <w:jc w:val="center"/>
             </w:pPr>
             <w:r>
-              <w:t>RF0</w:t>
-            </w:r>
-            <w:r>
-              <w:t>33</w:t>
+              <w:t>RF03</w:t>
+            </w:r>
+            <w:r>
+              <w:t>5</w:t>
             </w:r>
           </w:p>
         </w:tc>
@@ -2592,7 +2556,7 @@
               <w:jc w:val="center"/>
             </w:pPr>
             <w:r>
-              <w:t>Cardápio</w:t>
+              <w:t>Produtos</w:t>
             </w:r>
           </w:p>
         </w:tc>
@@ -2606,19 +2570,59 @@
               <w:jc w:val="both"/>
             </w:pPr>
             <w:r>
-              <w:t xml:space="preserve">Na janela de </w:t>
-            </w:r>
-            <w:r>
-              <w:t xml:space="preserve">cardápio o usuário poderá </w:t>
-            </w:r>
-            <w:r>
-              <w:t xml:space="preserve">definir </w:t>
-            </w:r>
-            <w:r>
-              <w:t xml:space="preserve">o cardápio </w:t>
-            </w:r>
-            <w:r>
-              <w:t>e itens disponíveis no dia</w:t>
+              <w:t>Um produto deverá possuir os seguintes atributos:</w:t>
+            </w:r>
+          </w:p>
+          <w:p>
+            <w:pPr>
+              <w:pStyle w:val="PargrafodaLista"/>
+              <w:numPr>
+                <w:ilvl w:val="0"/>
+                <w:numId w:val="10"/>
+              </w:numPr>
+              <w:jc w:val="both"/>
+            </w:pPr>
+            <w:r>
+              <w:t>Pedido de referência</w:t>
+            </w:r>
+          </w:p>
+          <w:p>
+            <w:pPr>
+              <w:pStyle w:val="PargrafodaLista"/>
+              <w:numPr>
+                <w:ilvl w:val="0"/>
+                <w:numId w:val="10"/>
+              </w:numPr>
+              <w:jc w:val="both"/>
+            </w:pPr>
+            <w:r>
+              <w:t>Descrição</w:t>
+            </w:r>
+          </w:p>
+          <w:p>
+            <w:pPr>
+              <w:pStyle w:val="PargrafodaLista"/>
+              <w:numPr>
+                <w:ilvl w:val="0"/>
+                <w:numId w:val="10"/>
+              </w:numPr>
+              <w:jc w:val="both"/>
+            </w:pPr>
+            <w:r>
+              <w:t>Valor</w:t>
+            </w:r>
+          </w:p>
+          <w:p>
+            <w:pPr>
+              <w:pStyle w:val="PargrafodaLista"/>
+              <w:numPr>
+                <w:ilvl w:val="0"/>
+                <w:numId w:val="10"/>
+              </w:numPr>
+              <w:jc w:val="both"/>
+            </w:pPr>
+            <w:r>
+              <w:t>Status</w:t>
             </w:r>
           </w:p>
         </w:tc>
@@ -2640,7 +2644,7 @@
               <w:t>RF03</w:t>
             </w:r>
             <w:r>
-              <w:t>4</w:t>
+              <w:t>6</w:t>
             </w:r>
           </w:p>
         </w:tc>
@@ -2668,7 +2672,7 @@
               <w:jc w:val="both"/>
             </w:pPr>
             <w:r>
-              <w:t>O sistema deverá manter produtos</w:t>
+              <w:t>Deverá haver uma janela para o cadastro de produtos</w:t>
             </w:r>
             <w:r>
               <w:t>.</w:t>
@@ -2693,7 +2697,7 @@
               <w:t>RF03</w:t>
             </w:r>
             <w:r>
-              <w:t>5</w:t>
+              <w:t>7</w:t>
             </w:r>
           </w:p>
         </w:tc>
@@ -2721,59 +2725,10 @@
               <w:jc w:val="both"/>
             </w:pPr>
             <w:r>
-              <w:t>Um produto deverá possuir os seguintes atributos:</w:t>
-            </w:r>
-          </w:p>
-          <w:p>
-            <w:pPr>
-              <w:pStyle w:val="PargrafodaLista"/>
-              <w:numPr>
-                <w:ilvl w:val="0"/>
-                <w:numId w:val="10"/>
-              </w:numPr>
-              <w:jc w:val="both"/>
-            </w:pPr>
-            <w:r>
-              <w:t>Pedido de referência</w:t>
-            </w:r>
-          </w:p>
-          <w:p>
-            <w:pPr>
-              <w:pStyle w:val="PargrafodaLista"/>
-              <w:numPr>
-                <w:ilvl w:val="0"/>
-                <w:numId w:val="10"/>
-              </w:numPr>
-              <w:jc w:val="both"/>
-            </w:pPr>
-            <w:r>
-              <w:t>Descrição</w:t>
-            </w:r>
-          </w:p>
-          <w:p>
-            <w:pPr>
-              <w:pStyle w:val="PargrafodaLista"/>
-              <w:numPr>
-                <w:ilvl w:val="0"/>
-                <w:numId w:val="10"/>
-              </w:numPr>
-              <w:jc w:val="both"/>
-            </w:pPr>
-            <w:r>
-              <w:t>Valor</w:t>
-            </w:r>
-          </w:p>
-          <w:p>
-            <w:pPr>
-              <w:pStyle w:val="PargrafodaLista"/>
-              <w:numPr>
-                <w:ilvl w:val="0"/>
-                <w:numId w:val="10"/>
-              </w:numPr>
-              <w:jc w:val="both"/>
-            </w:pPr>
-            <w:r>
-              <w:t>Status</w:t>
+              <w:t>Deverá haver janela para a manutenção dos produtos, com uma tabela contendo todos os produtos cadastrados e suas informações</w:t>
+            </w:r>
+            <w:r>
+              <w:t>.</w:t>
             </w:r>
           </w:p>
         </w:tc>
@@ -2795,113 +2750,6 @@
               <w:t>RF03</w:t>
             </w:r>
             <w:r>
-              <w:t>6</w:t>
-            </w:r>
-          </w:p>
-        </w:tc>
-        <w:tc>
-          <w:tcPr>
-            <w:tcW w:w="2693" w:type="dxa"/>
-            <w:vAlign w:val="center"/>
-          </w:tcPr>
-          <w:p>
-            <w:pPr>
-              <w:jc w:val="center"/>
-            </w:pPr>
-            <w:r>
-              <w:t>Produtos</w:t>
-            </w:r>
-          </w:p>
-        </w:tc>
-        <w:tc>
-          <w:tcPr>
-            <w:tcW w:w="7229" w:type="dxa"/>
-            <w:vAlign w:val="center"/>
-          </w:tcPr>
-          <w:p>
-            <w:pPr>
-              <w:jc w:val="both"/>
-            </w:pPr>
-            <w:r>
-              <w:t>Deverá haver uma janela para o cadastro de produtos</w:t>
-            </w:r>
-            <w:r>
-              <w:t>.</w:t>
-            </w:r>
-          </w:p>
-        </w:tc>
-      </w:tr>
-      <w:tr>
-        <w:trPr>
-          <w:trHeight w:val="987"/>
-        </w:trPr>
-        <w:tc>
-          <w:tcPr>
-            <w:tcW w:w="1413" w:type="dxa"/>
-            <w:vAlign w:val="center"/>
-          </w:tcPr>
-          <w:p>
-            <w:pPr>
-              <w:jc w:val="center"/>
-            </w:pPr>
-            <w:r>
-              <w:lastRenderedPageBreak/>
-              <w:t>RF03</w:t>
-            </w:r>
-            <w:r>
-              <w:t>7</w:t>
-            </w:r>
-          </w:p>
-        </w:tc>
-        <w:tc>
-          <w:tcPr>
-            <w:tcW w:w="2693" w:type="dxa"/>
-            <w:vAlign w:val="center"/>
-          </w:tcPr>
-          <w:p>
-            <w:pPr>
-              <w:jc w:val="center"/>
-            </w:pPr>
-            <w:r>
-              <w:t>Produtos</w:t>
-            </w:r>
-          </w:p>
-        </w:tc>
-        <w:tc>
-          <w:tcPr>
-            <w:tcW w:w="7229" w:type="dxa"/>
-            <w:vAlign w:val="center"/>
-          </w:tcPr>
-          <w:p>
-            <w:pPr>
-              <w:jc w:val="both"/>
-            </w:pPr>
-            <w:r>
-              <w:t>Deverá haver janela para a manutenção dos produtos, com uma tabela contendo todos os produtos cadastrados e suas informações</w:t>
-            </w:r>
-            <w:r>
-              <w:t>.</w:t>
-            </w:r>
-          </w:p>
-        </w:tc>
-      </w:tr>
-      <w:tr>
-        <w:trPr>
-          <w:trHeight w:val="987"/>
-        </w:trPr>
-        <w:tc>
-          <w:tcPr>
-            <w:tcW w:w="1413" w:type="dxa"/>
-            <w:vAlign w:val="center"/>
-          </w:tcPr>
-          <w:p>
-            <w:pPr>
-              <w:jc w:val="center"/>
-            </w:pPr>
-            <w:r>
-              <w:t>RF03</w:t>
-            </w:r>
-            <w:r>
               <w:t>8</w:t>
             </w:r>
           </w:p>
@@ -2977,7 +2825,15 @@
               <w:jc w:val="both"/>
             </w:pPr>
             <w:r>
-              <w:t>O sistema  deverá imprimir as diárias de cada motoboy</w:t>
+              <w:t xml:space="preserve">O </w:t>
+            </w:r>
+            <w:proofErr w:type="gramStart"/>
+            <w:r>
+              <w:t>sistema  deverá</w:t>
+            </w:r>
+            <w:proofErr w:type="gramEnd"/>
+            <w:r>
+              <w:t xml:space="preserve"> imprimir as diárias de cada motoboy</w:t>
             </w:r>
           </w:p>
         </w:tc>
@@ -3046,10 +2902,7 @@
               <w:jc w:val="center"/>
             </w:pPr>
             <w:r>
-              <w:t>RF04</w:t>
-            </w:r>
-            <w:r>
-              <w:t>1</w:t>
+              <w:t>RF041</w:t>
             </w:r>
           </w:p>
         </w:tc>
@@ -3150,6 +3003,7 @@
               <w:jc w:val="both"/>
             </w:pPr>
             <w:r>
+              <w:lastRenderedPageBreak/>
               <w:t>Valor</w:t>
             </w:r>
           </w:p>
@@ -3195,6 +3049,7 @@
               <w:jc w:val="center"/>
             </w:pPr>
             <w:r>
+              <w:lastRenderedPageBreak/>
               <w:t>RF043</w:t>
             </w:r>
           </w:p>

</xml_diff>

<commit_message>
remove: remoção da relação do motoboy com o pedido nos Requisitos
</commit_message>
<xml_diff>
--- a/ProjetoRotisserieJavaFX/src/main/resources/Documentação Sistema Rotisserie/RequisitosFuncionais.docx
+++ b/ProjetoRotisserieJavaFX/src/main/resources/Documentação Sistema Rotisserie/RequisitosFuncionais.docx
@@ -891,15 +891,7 @@
               <w:jc w:val="both"/>
             </w:pPr>
             <w:r>
-              <w:t xml:space="preserve">Na área de informações o usuário poderá adicionar o nome do cliente ou se mensalista o nome dele, definir o tipo do pedido, o tipo de pagamento, o endereço e o motoboy responsável por </w:t>
-            </w:r>
-            <w:proofErr w:type="gramStart"/>
-            <w:r>
-              <w:t>ele(</w:t>
-            </w:r>
-            <w:proofErr w:type="gramEnd"/>
-            <w:r>
-              <w:t>se for entrega</w:t>
+              <w:t>Na área de informações o usuário poderá adicionar o nome do cliente ou se mensalista o nome dele, definir o tipo do pedido, o tipo de pagamento, o endereço (se for entrega</w:t>
             </w:r>
             <w:r>
               <w:t>r</w:t>
@@ -1029,15 +1021,7 @@
               <w:t>o</w:t>
             </w:r>
             <w:r>
-              <w:t xml:space="preserve"> </w:t>
-            </w:r>
-            <w:proofErr w:type="gramStart"/>
-            <w:r>
-              <w:t>pedido(</w:t>
-            </w:r>
-            <w:proofErr w:type="gramEnd"/>
-            <w:r>
-              <w:t>entrega, balcão)</w:t>
+              <w:t xml:space="preserve"> pedido(entrega, balcão)</w:t>
             </w:r>
           </w:p>
           <w:p>
@@ -1050,13 +1034,8 @@
               <w:spacing w:after="160" w:line="278" w:lineRule="auto"/>
               <w:jc w:val="both"/>
             </w:pPr>
-            <w:proofErr w:type="gramStart"/>
-            <w:r>
-              <w:t>Observações(</w:t>
-            </w:r>
-            <w:proofErr w:type="gramEnd"/>
-            <w:r>
-              <w:t>preparo, entrega, pagamento)</w:t>
+            <w:r>
+              <w:t>Observações(preparo, entrega, pagamento)</w:t>
             </w:r>
           </w:p>
           <w:p>
@@ -1147,7 +1126,7 @@
               <w:jc w:val="both"/>
             </w:pPr>
             <w:r>
-              <w:t>Motoboy</w:t>
+              <w:t>Horário do pedido</w:t>
             </w:r>
           </w:p>
           <w:p>
@@ -1160,19 +1139,6 @@
               <w:jc w:val="both"/>
             </w:pPr>
             <w:r>
-              <w:t>Horário do pedido</w:t>
-            </w:r>
-          </w:p>
-          <w:p>
-            <w:pPr>
-              <w:pStyle w:val="PargrafodaLista"/>
-              <w:numPr>
-                <w:ilvl w:val="0"/>
-                <w:numId w:val="2"/>
-              </w:numPr>
-              <w:jc w:val="both"/>
-            </w:pPr>
-            <w:r>
               <w:t>Data do Pedido</w:t>
             </w:r>
           </w:p>
@@ -1634,15 +1600,7 @@
               <w:jc w:val="both"/>
             </w:pPr>
             <w:r>
-              <w:t xml:space="preserve">Deverá existir uma janela para fechamento da diária de um motoboy, contendo os dados do motoboy, quantidade de marmitas entregues, valor total da </w:t>
-            </w:r>
-            <w:proofErr w:type="gramStart"/>
-            <w:r>
-              <w:t>diária(</w:t>
-            </w:r>
-            <w:proofErr w:type="gramEnd"/>
-            <w:r>
-              <w:t>diária + entregas),</w:t>
+              <w:t>Deverá existir uma janela para fechamento da diária de um motoboy, contendo os dados do motoboy, quantidade de marmitas entregues, valor total da diária(diária + entregas),</w:t>
             </w:r>
             <w:r>
               <w:t xml:space="preserve"> </w:t>
@@ -2028,13 +1986,8 @@
               </w:numPr>
               <w:jc w:val="both"/>
             </w:pPr>
-            <w:proofErr w:type="gramStart"/>
-            <w:r>
-              <w:t>Conta(</w:t>
-            </w:r>
-            <w:proofErr w:type="gramEnd"/>
-            <w:r>
-              <w:t>valor a pagar)</w:t>
+            <w:r>
+              <w:t>Conta(valor a pagar)</w:t>
             </w:r>
           </w:p>
           <w:p>
@@ -2235,13 +2188,8 @@
             <w:pPr>
               <w:jc w:val="both"/>
             </w:pPr>
-            <w:proofErr w:type="spellStart"/>
-            <w:r>
-              <w:t>Ex</w:t>
-            </w:r>
-            <w:proofErr w:type="spellEnd"/>
-            <w:r>
-              <w:t>: Valor Pedido = 20 reais</w:t>
+            <w:r>
+              <w:t>Ex: Valor Pedido = 20 reais</w:t>
             </w:r>
           </w:p>
           <w:p>
@@ -2825,15 +2773,7 @@
               <w:jc w:val="both"/>
             </w:pPr>
             <w:r>
-              <w:t xml:space="preserve">O </w:t>
-            </w:r>
-            <w:proofErr w:type="gramStart"/>
-            <w:r>
-              <w:t>sistema  deverá</w:t>
-            </w:r>
-            <w:proofErr w:type="gramEnd"/>
-            <w:r>
-              <w:t xml:space="preserve"> imprimir as diárias de cada motoboy</w:t>
+              <w:t>O sistema  deverá imprimir as diárias de cada motoboy</w:t>
             </w:r>
           </w:p>
         </w:tc>

</xml_diff>